<commit_message>
saving results and rerunning with higher costs to see effects
</commit_message>
<xml_diff>
--- a/Parameter table.docx
+++ b/Parameter table.docx
@@ -1,6 +1,6 @@
 
 <file path=word/document.xml><?xml version="1.0" encoding="utf-8"?>
-<w:document xmlns:wpc="http://schemas.microsoft.com/office/word/2010/wordprocessingCanvas" xmlns:mo="http://schemas.microsoft.com/office/mac/office/2008/main" xmlns:mc="http://schemas.openxmlformats.org/markup-compatibility/2006" xmlns:mv="urn:schemas-microsoft-com:mac:vml" xmlns:o="urn:schemas-microsoft-com:office:office" xmlns:r="http://schemas.openxmlformats.org/officeDocument/2006/relationships" xmlns:m="http://schemas.openxmlformats.org/officeDocument/2006/math" xmlns:v="urn:schemas-microsoft-com:vml" xmlns:wp14="http://schemas.microsoft.com/office/word/2010/wordprocessingDrawing" xmlns:wp="http://schemas.openxmlformats.org/drawingml/2006/wordprocessingDrawing" xmlns:w10="urn:schemas-microsoft-com:office:word" xmlns:w="http://schemas.openxmlformats.org/wordprocessingml/2006/main" xmlns:w14="http://schemas.microsoft.com/office/word/2010/wordml" xmlns:w15="http://schemas.microsoft.com/office/word/2012/wordml" xmlns:wpg="http://schemas.microsoft.com/office/word/2010/wordprocessingGroup" xmlns:wpi="http://schemas.microsoft.com/office/word/2010/wordprocessingInk" xmlns:wne="http://schemas.microsoft.com/office/word/2006/wordml" xmlns:wps="http://schemas.microsoft.com/office/word/2010/wordprocessingShape" mc:Ignorable="w14 w15 wp14">
+<w:document xmlns:wpc="http://schemas.microsoft.com/office/word/2010/wordprocessingCanvas" xmlns:cx="http://schemas.microsoft.com/office/drawing/2014/chartex" xmlns:cx1="http://schemas.microsoft.com/office/drawing/2015/9/8/chartex" xmlns:cx2="http://schemas.microsoft.com/office/drawing/2015/10/21/chartex" xmlns:cx3="http://schemas.microsoft.com/office/drawing/2016/5/9/chartex" xmlns:cx4="http://schemas.microsoft.com/office/drawing/2016/5/10/chartex" xmlns:cx5="http://schemas.microsoft.com/office/drawing/2016/5/11/chartex" xmlns:cx6="http://schemas.microsoft.com/office/drawing/2016/5/12/chartex" xmlns:cx7="http://schemas.microsoft.com/office/drawing/2016/5/13/chartex" xmlns:cx8="http://schemas.microsoft.com/office/drawing/2016/5/14/chartex" xmlns:mc="http://schemas.openxmlformats.org/markup-compatibility/2006" xmlns:aink="http://schemas.microsoft.com/office/drawing/2016/ink" xmlns:am3d="http://schemas.microsoft.com/office/drawing/2017/model3d" xmlns:o="urn:schemas-microsoft-com:office:office" xmlns:r="http://schemas.openxmlformats.org/officeDocument/2006/relationships" xmlns:m="http://schemas.openxmlformats.org/officeDocument/2006/math" xmlns:v="urn:schemas-microsoft-com:vml" xmlns:wp14="http://schemas.microsoft.com/office/word/2010/wordprocessingDrawing" xmlns:wp="http://schemas.openxmlformats.org/drawingml/2006/wordprocessingDrawing" xmlns:w10="urn:schemas-microsoft-com:office:word" xmlns:w="http://schemas.openxmlformats.org/wordprocessingml/2006/main" xmlns:w14="http://schemas.microsoft.com/office/word/2010/wordml" xmlns:w15="http://schemas.microsoft.com/office/word/2012/wordml" xmlns:w16cid="http://schemas.microsoft.com/office/word/2016/wordml/cid" xmlns:w16se="http://schemas.microsoft.com/office/word/2015/wordml/symex" xmlns:wpg="http://schemas.microsoft.com/office/word/2010/wordprocessingGroup" xmlns:wpi="http://schemas.microsoft.com/office/word/2010/wordprocessingInk" xmlns:wne="http://schemas.microsoft.com/office/word/2006/wordml" xmlns:wps="http://schemas.microsoft.com/office/word/2010/wordprocessingShape" mc:Ignorable="w14 w15 w16se w16cid wp14">
   <w:body>
     <w:p>
       <w:pPr>
@@ -16,8 +16,6 @@
         </w:rPr>
         <w:softHyphen/>
       </w:r>
-      <w:bookmarkStart w:id="0" w:name="_GoBack"/>
-      <w:bookmarkEnd w:id="0"/>
     </w:p>
     <w:tbl>
       <w:tblPr>
@@ -44,6 +42,7 @@
                 <w:b/>
               </w:rPr>
             </w:pPr>
+            <w:bookmarkStart w:id="0" w:name="_GoBack"/>
             <w:r>
               <w:rPr>
                 <w:rFonts w:ascii="Times New Roman" w:hAnsi="Times New Roman" w:cs="Times New Roman"/>
@@ -55,7 +54,7 @@
         </w:tc>
         <w:tc>
           <w:tcPr>
-            <w:tcW w:w="6923" w:type="dxa"/>
+            <w:tcW w:w="6796" w:type="dxa"/>
             <w:vAlign w:val="center"/>
           </w:tcPr>
           <w:p>
@@ -77,7 +76,7 @@
         </w:tc>
         <w:tc>
           <w:tcPr>
-            <w:tcW w:w="1255" w:type="dxa"/>
+            <w:tcW w:w="1245" w:type="dxa"/>
             <w:vAlign w:val="center"/>
           </w:tcPr>
           <w:p>
@@ -123,7 +122,7 @@
         </w:tc>
         <w:tc>
           <w:tcPr>
-            <w:tcW w:w="6923" w:type="dxa"/>
+            <w:tcW w:w="6796" w:type="dxa"/>
             <w:vAlign w:val="center"/>
           </w:tcPr>
           <w:p>
@@ -142,7 +141,7 @@
         </w:tc>
         <w:tc>
           <w:tcPr>
-            <w:tcW w:w="1255" w:type="dxa"/>
+            <w:tcW w:w="1245" w:type="dxa"/>
             <w:vAlign w:val="center"/>
           </w:tcPr>
           <w:p>
@@ -186,7 +185,7 @@
         </w:tc>
         <w:tc>
           <w:tcPr>
-            <w:tcW w:w="6923" w:type="dxa"/>
+            <w:tcW w:w="6796" w:type="dxa"/>
             <w:vAlign w:val="center"/>
           </w:tcPr>
           <w:p>
@@ -205,7 +204,7 @@
         </w:tc>
         <w:tc>
           <w:tcPr>
-            <w:tcW w:w="1255" w:type="dxa"/>
+            <w:tcW w:w="1245" w:type="dxa"/>
             <w:vAlign w:val="center"/>
           </w:tcPr>
           <w:p>
@@ -247,7 +246,7 @@
         </w:tc>
         <w:tc>
           <w:tcPr>
-            <w:tcW w:w="6923" w:type="dxa"/>
+            <w:tcW w:w="6796" w:type="dxa"/>
             <w:vAlign w:val="center"/>
           </w:tcPr>
           <w:p>
@@ -266,7 +265,7 @@
         </w:tc>
         <w:tc>
           <w:tcPr>
-            <w:tcW w:w="1255" w:type="dxa"/>
+            <w:tcW w:w="1245" w:type="dxa"/>
             <w:vAlign w:val="center"/>
           </w:tcPr>
           <w:p>
@@ -326,17 +325,17 @@
                   <v:path o:extrusionok="f" gradientshapeok="t" o:connecttype="rect"/>
                   <o:lock v:ext="edit" aspectratio="t"/>
                 </v:shapetype>
-                <v:shape id="_x0000_i1025" type="#_x0000_t75" alt="" style="width:14.6pt;height:19.9pt;mso-width-percent:0;mso-height-percent:0;mso-width-percent:0;mso-height-percent:0" o:ole="">
+                <v:shape id="_x0000_i1039" type="#_x0000_t75" alt="" style="width:14.45pt;height:19.75pt;mso-width-percent:0;mso-height-percent:0;mso-width-percent:0;mso-height-percent:0" o:ole="">
                   <v:imagedata r:id="rId7" o:title=""/>
                 </v:shape>
-                <o:OLEObject Type="Embed" ProgID="Equation.DSMT4" ShapeID="_x0000_i1025" DrawAspect="Content" ObjectID="_1622641608" r:id="rId8"/>
+                <o:OLEObject Type="Embed" ProgID="Equation.DSMT4" ShapeID="_x0000_i1039" DrawAspect="Content" ObjectID="_1633272184" r:id="rId8"/>
               </w:object>
             </w:r>
           </w:p>
         </w:tc>
         <w:tc>
           <w:tcPr>
-            <w:tcW w:w="6923" w:type="dxa"/>
+            <w:tcW w:w="6796" w:type="dxa"/>
             <w:vAlign w:val="center"/>
           </w:tcPr>
           <w:p>
@@ -351,6 +350,7 @@
               </w:rPr>
               <w:t xml:space="preserve">The intercept of a biomass size spectrum, which defines the total biomass of organisms of the smallest body size </w:t>
             </w:r>
+            <w:proofErr w:type="gramStart"/>
             <w:r>
               <w:rPr>
                 <w:rFonts w:ascii="Times New Roman" w:hAnsi="Times New Roman" w:cs="Times New Roman"/>
@@ -362,27 +362,58 @@
               <w:rPr>
                 <w:rFonts w:ascii="Times New Roman" w:hAnsi="Times New Roman" w:cs="Times New Roman"/>
               </w:rPr>
-              <w:t xml:space="preserve"> in a given ecosystem; Andersen (2018) gives an estimate of 10 gained by averaging over all PPMR estimates measured from gut contents. We vary it to represent ecosystem differences in overall ecosystem richness</w:t>
-            </w:r>
-          </w:p>
-        </w:tc>
-        <w:tc>
-          <w:tcPr>
-            <w:tcW w:w="1255" w:type="dxa"/>
-            <w:vAlign w:val="center"/>
-          </w:tcPr>
-          <w:p>
-            <w:pPr>
-              <w:jc w:val="center"/>
-              <w:rPr>
-                <w:rFonts w:ascii="Times New Roman" w:hAnsi="Times New Roman" w:cs="Times New Roman"/>
-              </w:rPr>
-            </w:pPr>
-            <w:r>
-              <w:rPr>
-                <w:rFonts w:ascii="Times New Roman" w:hAnsi="Times New Roman" w:cs="Times New Roman"/>
-              </w:rPr>
-              <w:t xml:space="preserve"> 5- 30</w:t>
+              <w:t xml:space="preserve"> in</w:t>
+            </w:r>
+            <w:proofErr w:type="gramEnd"/>
+            <w:r>
+              <w:rPr>
+                <w:rFonts w:ascii="Times New Roman" w:hAnsi="Times New Roman" w:cs="Times New Roman"/>
+              </w:rPr>
+              <w:t xml:space="preserve"> a given ecosystem; Andersen (201</w:t>
+            </w:r>
+            <w:r>
+              <w:rPr>
+                <w:rFonts w:ascii="Times New Roman" w:hAnsi="Times New Roman" w:cs="Times New Roman"/>
+              </w:rPr>
+              <w:t>9</w:t>
+            </w:r>
+            <w:r>
+              <w:rPr>
+                <w:rFonts w:ascii="Times New Roman" w:hAnsi="Times New Roman" w:cs="Times New Roman"/>
+              </w:rPr>
+              <w:t>) gives an estimate of 10 gained by averaging over all PPMR estimates measured from gut contents. We vary it to represent ecosystem differences in overall ecosystem richness</w:t>
+            </w:r>
+          </w:p>
+        </w:tc>
+        <w:tc>
+          <w:tcPr>
+            <w:tcW w:w="1245" w:type="dxa"/>
+            <w:vAlign w:val="center"/>
+          </w:tcPr>
+          <w:p>
+            <w:pPr>
+              <w:jc w:val="center"/>
+              <w:rPr>
+                <w:rFonts w:ascii="Times New Roman" w:hAnsi="Times New Roman" w:cs="Times New Roman"/>
+              </w:rPr>
+            </w:pPr>
+            <w:r>
+              <w:rPr>
+                <w:rFonts w:ascii="Times New Roman" w:hAnsi="Times New Roman" w:cs="Times New Roman"/>
+              </w:rPr>
+              <w:t xml:space="preserve"> 5</w:t>
+            </w:r>
+            <w:r>
+              <w:rPr>
+                <w:rFonts w:ascii="Times New Roman" w:hAnsi="Times New Roman" w:cs="Times New Roman"/>
+              </w:rPr>
+              <w:t>,</w:t>
+            </w:r>
+            <w:r>
+              <w:rPr>
+                <w:rFonts w:ascii="Times New Roman" w:hAnsi="Times New Roman" w:cs="Times New Roman"/>
+              </w:rPr>
+              <w:t>10</w:t>
             </w:r>
           </w:p>
         </w:tc>
@@ -408,17 +439,17 @@
                 <w:position w:val="-12"/>
               </w:rPr>
               <w:object w:dxaOrig="340" w:dyaOrig="380" w14:anchorId="13496B72">
-                <v:shape id="_x0000_i1026" type="#_x0000_t75" alt="" style="width:16.8pt;height:19pt;mso-width-percent:0;mso-height-percent:0;mso-width-percent:0;mso-height-percent:0" o:ole="">
+                <v:shape id="_x0000_i1038" type="#_x0000_t75" alt="" style="width:16.95pt;height:19.05pt;mso-width-percent:0;mso-height-percent:0;mso-width-percent:0;mso-height-percent:0" o:ole="">
                   <v:imagedata r:id="rId9" o:title=""/>
                 </v:shape>
-                <o:OLEObject Type="Embed" ProgID="Equation.DSMT4" ShapeID="_x0000_i1026" DrawAspect="Content" ObjectID="_1622641609" r:id="rId10"/>
+                <o:OLEObject Type="Embed" ProgID="Equation.DSMT4" ShapeID="_x0000_i1038" DrawAspect="Content" ObjectID="_1633272185" r:id="rId10"/>
               </w:object>
             </w:r>
           </w:p>
         </w:tc>
         <w:tc>
           <w:tcPr>
-            <w:tcW w:w="6923" w:type="dxa"/>
+            <w:tcW w:w="6796" w:type="dxa"/>
             <w:vAlign w:val="center"/>
           </w:tcPr>
           <w:p>
@@ -437,7 +468,7 @@
         </w:tc>
         <w:tc>
           <w:tcPr>
-            <w:tcW w:w="1255" w:type="dxa"/>
+            <w:tcW w:w="1245" w:type="dxa"/>
             <w:vAlign w:val="center"/>
           </w:tcPr>
           <w:p>
@@ -470,6 +501,7 @@
                 <w:noProof/>
               </w:rPr>
             </w:pPr>
+            <w:proofErr w:type="spellStart"/>
             <w:r>
               <w:rPr>
                 <w:rFonts w:ascii="Times New Roman" w:hAnsi="Times New Roman" w:cs="Times New Roman"/>
@@ -485,11 +517,12 @@
               </w:rPr>
               <w:t>prey</w:t>
             </w:r>
-          </w:p>
-        </w:tc>
-        <w:tc>
-          <w:tcPr>
-            <w:tcW w:w="6923" w:type="dxa"/>
+            <w:proofErr w:type="spellEnd"/>
+          </w:p>
+        </w:tc>
+        <w:tc>
+          <w:tcPr>
+            <w:tcW w:w="6796" w:type="dxa"/>
             <w:vAlign w:val="center"/>
           </w:tcPr>
           <w:p>
@@ -508,7 +541,7 @@
         </w:tc>
         <w:tc>
           <w:tcPr>
-            <w:tcW w:w="1255" w:type="dxa"/>
+            <w:tcW w:w="1245" w:type="dxa"/>
             <w:vAlign w:val="center"/>
           </w:tcPr>
           <w:p>
@@ -549,10 +582,10 @@
                 <w:position w:val="-16"/>
               </w:rPr>
               <w:object w:dxaOrig="320" w:dyaOrig="420" w14:anchorId="02ABBD79">
-                <v:shape id="_x0000_i1027" type="#_x0000_t75" alt="" style="width:15.9pt;height:20.75pt;mso-width-percent:0;mso-height-percent:0;mso-width-percent:0;mso-height-percent:0" o:ole="">
+                <v:shape id="_x0000_i1037" type="#_x0000_t75" alt="" style="width:15.9pt;height:20.8pt;mso-width-percent:0;mso-height-percent:0;mso-width-percent:0;mso-height-percent:0" o:ole="">
                   <v:imagedata r:id="rId11" o:title=""/>
                 </v:shape>
-                <o:OLEObject Type="Embed" ProgID="Equation.DSMT4" ShapeID="_x0000_i1027" DrawAspect="Content" ObjectID="_1622641610" r:id="rId12"/>
+                <o:OLEObject Type="Embed" ProgID="Equation.DSMT4" ShapeID="_x0000_i1037" DrawAspect="Content" ObjectID="_1633272186" r:id="rId12"/>
               </w:object>
             </w:r>
             <w:r>
@@ -567,7 +600,7 @@
         </w:tc>
         <w:tc>
           <w:tcPr>
-            <w:tcW w:w="6923" w:type="dxa"/>
+            <w:tcW w:w="6796" w:type="dxa"/>
             <w:vAlign w:val="center"/>
           </w:tcPr>
           <w:p>
@@ -586,7 +619,7 @@
         </w:tc>
         <w:tc>
           <w:tcPr>
-            <w:tcW w:w="1255" w:type="dxa"/>
+            <w:tcW w:w="1245" w:type="dxa"/>
             <w:vAlign w:val="center"/>
           </w:tcPr>
           <w:p>
@@ -626,30 +659,50 @@
                 <w:position w:val="-16"/>
               </w:rPr>
               <w:object w:dxaOrig="360" w:dyaOrig="420" w14:anchorId="11908242">
-                <v:shape id="_x0000_i1028" type="#_x0000_t75" alt="" style="width:17.65pt;height:20.75pt;mso-width-percent:0;mso-height-percent:0;mso-width-percent:0;mso-height-percent:0" o:ole="">
+                <v:shape id="_x0000_i1036" type="#_x0000_t75" alt="" style="width:17.65pt;height:20.8pt;mso-width-percent:0;mso-height-percent:0;mso-width-percent:0;mso-height-percent:0" o:ole="">
                   <v:imagedata r:id="rId13" o:title=""/>
                 </v:shape>
-                <o:OLEObject Type="Embed" ProgID="Equation.DSMT4" ShapeID="_x0000_i1028" DrawAspect="Content" ObjectID="_1622641611" r:id="rId14"/>
+                <o:OLEObject Type="Embed" ProgID="Equation.DSMT4" ShapeID="_x0000_i1036" DrawAspect="Content" ObjectID="_1633272187" r:id="rId14"/>
               </w:object>
             </w:r>
           </w:p>
         </w:tc>
         <w:tc>
           <w:tcPr>
-            <w:tcW w:w="6923" w:type="dxa"/>
-            <w:vAlign w:val="center"/>
-          </w:tcPr>
-          <w:p>
-            <w:pPr>
-              <w:rPr>
-                <w:rFonts w:ascii="Times New Roman" w:hAnsi="Times New Roman" w:cs="Times New Roman"/>
-              </w:rPr>
-            </w:pPr>
-            <w:r>
-              <w:rPr>
-                <w:rFonts w:ascii="Times New Roman" w:hAnsi="Times New Roman" w:cs="Times New Roman"/>
-              </w:rPr>
-              <w:t xml:space="preserve">Size spectrum “predation factor” that is a complement to </w:t>
+            <w:tcW w:w="6796" w:type="dxa"/>
+            <w:vAlign w:val="center"/>
+          </w:tcPr>
+          <w:p>
+            <w:pPr>
+              <w:rPr>
+                <w:rFonts w:ascii="Times New Roman" w:hAnsi="Times New Roman" w:cs="Times New Roman"/>
+              </w:rPr>
+            </w:pPr>
+            <w:r>
+              <w:rPr>
+                <w:rFonts w:ascii="Times New Roman" w:hAnsi="Times New Roman" w:cs="Times New Roman"/>
+              </w:rPr>
+              <w:t xml:space="preserve">Size spectrum “predation factor” that is </w:t>
+            </w:r>
+            <w:r>
+              <w:rPr>
+                <w:rFonts w:ascii="Times New Roman" w:hAnsi="Times New Roman" w:cs="Times New Roman"/>
+              </w:rPr>
+              <w:t xml:space="preserve">an </w:t>
+            </w:r>
+            <w:proofErr w:type="spellStart"/>
+            <w:r>
+              <w:rPr>
+                <w:rFonts w:ascii="Times New Roman" w:hAnsi="Times New Roman" w:cs="Times New Roman"/>
+              </w:rPr>
+              <w:t>anology</w:t>
+            </w:r>
+            <w:proofErr w:type="spellEnd"/>
+            <w:r>
+              <w:rPr>
+                <w:rFonts w:ascii="Times New Roman" w:hAnsi="Times New Roman" w:cs="Times New Roman"/>
+              </w:rPr>
+              <w:t xml:space="preserve"> to </w:t>
             </w:r>
             <w:r>
               <w:rPr>
@@ -658,10 +711,10 @@
                 <w:position w:val="-12"/>
               </w:rPr>
               <w:object w:dxaOrig="340" w:dyaOrig="380" w14:anchorId="6FE1D366">
-                <v:shape id="_x0000_i1029" type="#_x0000_t75" alt="" style="width:12.35pt;height:14.15pt;mso-width-percent:0;mso-height-percent:0;mso-width-percent:0;mso-height-percent:0" o:ole="">
-                  <v:imagedata r:id="rId9" o:title=""/>
+                <v:shape id="_x0000_i1035" type="#_x0000_t75" alt="" style="width:16.95pt;height:19.05pt;mso-width-percent:0;mso-height-percent:0;mso-width-percent:0;mso-height-percent:0" o:ole="">
+                  <v:imagedata r:id="rId15" o:title=""/>
                 </v:shape>
-                <o:OLEObject Type="Embed" ProgID="Equation.DSMT4" ShapeID="_x0000_i1029" DrawAspect="Content" ObjectID="_1622641612" r:id="rId15"/>
+                <o:OLEObject Type="Embed" ProgID="Equation.DSMT4" ShapeID="_x0000_i1035" DrawAspect="Content" ObjectID="_1633272188" r:id="rId16"/>
               </w:object>
             </w:r>
             <w:r>
@@ -674,7 +727,7 @@
         </w:tc>
         <w:tc>
           <w:tcPr>
-            <w:tcW w:w="1255" w:type="dxa"/>
+            <w:tcW w:w="1245" w:type="dxa"/>
             <w:vAlign w:val="center"/>
           </w:tcPr>
           <w:p>
@@ -713,31 +766,67 @@
                 <w:noProof/>
                 <w:position w:val="-12"/>
               </w:rPr>
-              <w:object w:dxaOrig="260" w:dyaOrig="380" w14:anchorId="4577F474">
-                <v:shape id="_x0000_i1030" type="#_x0000_t75" alt="" style="width:13.25pt;height:19pt;mso-width-percent:0;mso-height-percent:0;mso-width-percent:0;mso-height-percent:0" o:ole="">
-                  <v:imagedata r:id="rId16" o:title=""/>
+              <w:object w:dxaOrig="400" w:dyaOrig="380" w14:anchorId="4577F474">
+                <v:shape id="_x0000_i1034" type="#_x0000_t75" alt="" style="width:20.1pt;height:19.05pt;mso-width-percent:0;mso-height-percent:0;mso-width-percent:0;mso-height-percent:0" o:ole="">
+                  <v:imagedata r:id="rId17" o:title=""/>
                 </v:shape>
-                <o:OLEObject Type="Embed" ProgID="Equation.DSMT4" ShapeID="_x0000_i1030" DrawAspect="Content" ObjectID="_1622641613" r:id="rId17"/>
+                <o:OLEObject Type="Embed" ProgID="Equation.DSMT4" ShapeID="_x0000_i1034" DrawAspect="Content" ObjectID="_1633272189" r:id="rId18"/>
               </w:object>
             </w:r>
           </w:p>
         </w:tc>
         <w:tc>
           <w:tcPr>
-            <w:tcW w:w="6923" w:type="dxa"/>
-            <w:vAlign w:val="center"/>
-          </w:tcPr>
-          <w:p>
-            <w:pPr>
-              <w:rPr>
-                <w:rFonts w:ascii="Times New Roman" w:hAnsi="Times New Roman" w:cs="Times New Roman"/>
-              </w:rPr>
-            </w:pPr>
-            <w:r>
-              <w:rPr>
-                <w:rFonts w:ascii="Times New Roman" w:hAnsi="Times New Roman" w:cs="Times New Roman"/>
-              </w:rPr>
-              <w:t xml:space="preserve">Prey consumption coefficient based on predator satiation estimates (estimated from gut contents) that modulates predation risk </w:t>
+            <w:tcW w:w="6796" w:type="dxa"/>
+            <w:vAlign w:val="center"/>
+          </w:tcPr>
+          <w:p>
+            <w:pPr>
+              <w:rPr>
+                <w:rFonts w:ascii="Times New Roman" w:hAnsi="Times New Roman" w:cs="Times New Roman"/>
+              </w:rPr>
+            </w:pPr>
+            <w:r>
+              <w:rPr>
+                <w:rFonts w:ascii="Times New Roman" w:hAnsi="Times New Roman" w:cs="Times New Roman"/>
+              </w:rPr>
+              <w:t>P</w:t>
+            </w:r>
+            <w:r>
+              <w:rPr>
+                <w:rFonts w:ascii="Times New Roman" w:hAnsi="Times New Roman" w:cs="Times New Roman"/>
+              </w:rPr>
+              <w:t xml:space="preserve">roduct representing predation risk, combing </w:t>
+            </w:r>
+            <w:r>
+              <w:rPr>
+                <w:rFonts w:ascii="Times New Roman" w:hAnsi="Times New Roman" w:cs="Times New Roman"/>
+              </w:rPr>
+              <w:t xml:space="preserve">predator satiation estimates (estimated from gut contents) </w:t>
+            </w:r>
+            <w:r>
+              <w:rPr>
+                <w:rFonts w:ascii="Times New Roman" w:hAnsi="Times New Roman" w:cs="Times New Roman"/>
+              </w:rPr>
+              <w:t>and p</w:t>
+            </w:r>
+            <w:r>
+              <w:rPr>
+                <w:rFonts w:ascii="Times New Roman" w:hAnsi="Times New Roman" w:cs="Times New Roman"/>
+              </w:rPr>
+              <w:t xml:space="preserve">redator </w:t>
+            </w:r>
+            <w:r>
+              <w:rPr>
+                <w:rFonts w:ascii="Times New Roman" w:hAnsi="Times New Roman" w:cs="Times New Roman"/>
+              </w:rPr>
+              <w:t>preference (or effectiveness) of consuming prey of a given mass</w:t>
+            </w:r>
+            <w:r>
+              <w:rPr>
+                <w:rFonts w:ascii="Times New Roman" w:hAnsi="Times New Roman" w:cs="Times New Roman"/>
+              </w:rPr>
+              <w:t xml:space="preserve"> (Andersen 2019)</w:t>
             </w:r>
             <w:r>
               <w:rPr>
@@ -745,25 +834,43 @@
               </w:rPr>
               <w:t xml:space="preserve"> </w:t>
             </w:r>
-          </w:p>
-        </w:tc>
-        <w:tc>
-          <w:tcPr>
-            <w:tcW w:w="1255" w:type="dxa"/>
-            <w:vAlign w:val="center"/>
-          </w:tcPr>
-          <w:p>
-            <w:pPr>
-              <w:jc w:val="center"/>
-              <w:rPr>
-                <w:rFonts w:ascii="Times New Roman" w:hAnsi="Times New Roman" w:cs="Times New Roman"/>
-              </w:rPr>
-            </w:pPr>
-            <w:r>
-              <w:rPr>
-                <w:rFonts w:ascii="Times New Roman" w:hAnsi="Times New Roman" w:cs="Times New Roman"/>
-              </w:rPr>
-              <w:t>0.1-0.7</w:t>
+            <w:r>
+              <w:rPr>
+                <w:rFonts w:ascii="Times New Roman" w:hAnsi="Times New Roman" w:cs="Times New Roman"/>
+              </w:rPr>
+              <w:t xml:space="preserve"> </w:t>
+            </w:r>
+          </w:p>
+        </w:tc>
+        <w:tc>
+          <w:tcPr>
+            <w:tcW w:w="1245" w:type="dxa"/>
+            <w:vAlign w:val="center"/>
+          </w:tcPr>
+          <w:p>
+            <w:pPr>
+              <w:jc w:val="center"/>
+              <w:rPr>
+                <w:rFonts w:ascii="Times New Roman" w:hAnsi="Times New Roman" w:cs="Times New Roman"/>
+              </w:rPr>
+            </w:pPr>
+            <w:r>
+              <w:rPr>
+                <w:rFonts w:ascii="Times New Roman" w:hAnsi="Times New Roman" w:cs="Times New Roman"/>
+              </w:rPr>
+              <w:t>5</w:t>
+            </w:r>
+            <w:r>
+              <w:rPr>
+                <w:rFonts w:ascii="Times New Roman" w:hAnsi="Times New Roman" w:cs="Times New Roman"/>
+              </w:rPr>
+              <w:t>,</w:t>
+            </w:r>
+            <w:r>
+              <w:rPr>
+                <w:rFonts w:ascii="Times New Roman" w:hAnsi="Times New Roman" w:cs="Times New Roman"/>
+              </w:rPr>
+              <w:t>15</w:t>
             </w:r>
           </w:p>
         </w:tc>
@@ -787,46 +894,46 @@
                 <w:rFonts w:ascii="Times New Roman" w:hAnsi="Times New Roman" w:cs="Times New Roman"/>
                 <w:i/>
               </w:rPr>
-              <w:t>h</w:t>
-            </w:r>
-          </w:p>
-        </w:tc>
-        <w:tc>
-          <w:tcPr>
-            <w:tcW w:w="6923" w:type="dxa"/>
-            <w:vAlign w:val="center"/>
-          </w:tcPr>
-          <w:p>
-            <w:pPr>
-              <w:rPr>
-                <w:rFonts w:ascii="Times New Roman" w:hAnsi="Times New Roman" w:cs="Times New Roman"/>
-              </w:rPr>
-            </w:pPr>
-            <w:r>
-              <w:rPr>
-                <w:rFonts w:ascii="Times New Roman" w:hAnsi="Times New Roman" w:cs="Times New Roman"/>
-              </w:rPr>
-              <w:t>Predator consumption coefficient that scales metabolic requirements with body mass (value estimated in Andersen 2019; Ch. 2 Table 2.2)</w:t>
-            </w:r>
-          </w:p>
-        </w:tc>
-        <w:tc>
-          <w:tcPr>
-            <w:tcW w:w="1255" w:type="dxa"/>
-            <w:vAlign w:val="center"/>
-          </w:tcPr>
-          <w:p>
-            <w:pPr>
-              <w:jc w:val="center"/>
-              <w:rPr>
-                <w:rFonts w:ascii="Times New Roman" w:hAnsi="Times New Roman" w:cs="Times New Roman"/>
-              </w:rPr>
-            </w:pPr>
-            <w:r>
-              <w:rPr>
-                <w:rFonts w:ascii="Times New Roman" w:hAnsi="Times New Roman" w:cs="Times New Roman"/>
-              </w:rPr>
-              <w:t>17.2</w:t>
+              <w:t>n</w:t>
+            </w:r>
+          </w:p>
+        </w:tc>
+        <w:tc>
+          <w:tcPr>
+            <w:tcW w:w="6796" w:type="dxa"/>
+            <w:vAlign w:val="center"/>
+          </w:tcPr>
+          <w:p>
+            <w:pPr>
+              <w:rPr>
+                <w:rFonts w:ascii="Times New Roman" w:hAnsi="Times New Roman" w:cs="Times New Roman"/>
+              </w:rPr>
+            </w:pPr>
+            <w:r>
+              <w:rPr>
+                <w:rFonts w:ascii="Times New Roman" w:hAnsi="Times New Roman" w:cs="Times New Roman"/>
+              </w:rPr>
+              <w:t>Predator consumption exponent that determines how metabolic requirements increase with body mass (estimated in Andersen 2019; Ch. 2 Table 2.2)</w:t>
+            </w:r>
+          </w:p>
+        </w:tc>
+        <w:tc>
+          <w:tcPr>
+            <w:tcW w:w="1245" w:type="dxa"/>
+            <w:vAlign w:val="center"/>
+          </w:tcPr>
+          <w:p>
+            <w:pPr>
+              <w:jc w:val="center"/>
+              <w:rPr>
+                <w:rFonts w:ascii="Times New Roman" w:hAnsi="Times New Roman" w:cs="Times New Roman"/>
+              </w:rPr>
+            </w:pPr>
+            <w:r>
+              <w:rPr>
+                <w:rFonts w:ascii="Times New Roman" w:hAnsi="Times New Roman" w:cs="Times New Roman"/>
+              </w:rPr>
+              <w:t>0.75</w:t>
             </w:r>
           </w:p>
         </w:tc>
@@ -842,54 +949,70 @@
               <w:jc w:val="center"/>
               <w:rPr>
                 <w:rFonts w:ascii="Times New Roman" w:hAnsi="Times New Roman" w:cs="Times New Roman"/>
-                <w:i/>
-              </w:rPr>
-            </w:pPr>
-            <w:r>
-              <w:rPr>
-                <w:rFonts w:ascii="Times New Roman" w:hAnsi="Times New Roman" w:cs="Times New Roman"/>
-                <w:i/>
-              </w:rPr>
-              <w:t>n</w:t>
-            </w:r>
-          </w:p>
-        </w:tc>
-        <w:tc>
-          <w:tcPr>
-            <w:tcW w:w="6923" w:type="dxa"/>
-            <w:vAlign w:val="center"/>
-          </w:tcPr>
-          <w:p>
-            <w:pPr>
-              <w:rPr>
-                <w:rFonts w:ascii="Times New Roman" w:hAnsi="Times New Roman" w:cs="Times New Roman"/>
-              </w:rPr>
-            </w:pPr>
-            <w:r>
-              <w:rPr>
-                <w:rFonts w:ascii="Times New Roman" w:hAnsi="Times New Roman" w:cs="Times New Roman"/>
-              </w:rPr>
-              <w:t>Predator consumption exponent that determines how metabolic requirements increase with body mass (estimated in Andersen 2019; Ch. 2 Table 2.2)</w:t>
-            </w:r>
-          </w:p>
-        </w:tc>
-        <w:tc>
-          <w:tcPr>
-            <w:tcW w:w="1255" w:type="dxa"/>
-            <w:vAlign w:val="center"/>
-          </w:tcPr>
-          <w:p>
-            <w:pPr>
-              <w:jc w:val="center"/>
-              <w:rPr>
-                <w:rFonts w:ascii="Times New Roman" w:hAnsi="Times New Roman" w:cs="Times New Roman"/>
-              </w:rPr>
-            </w:pPr>
-            <w:r>
-              <w:rPr>
-                <w:rFonts w:ascii="Times New Roman" w:hAnsi="Times New Roman" w:cs="Times New Roman"/>
-              </w:rPr>
-              <w:t>0.75</w:t>
+              </w:rPr>
+            </w:pPr>
+            <w:r>
+              <w:rPr>
+                <w:rFonts w:ascii="Cambria Math" w:hAnsi="Cambria Math" w:cs="Cambria Math"/>
+              </w:rPr>
+              <w:t>𝜏</w:t>
+            </w:r>
+          </w:p>
+        </w:tc>
+        <w:tc>
+          <w:tcPr>
+            <w:tcW w:w="6796" w:type="dxa"/>
+            <w:vAlign w:val="center"/>
+          </w:tcPr>
+          <w:p>
+            <w:pPr>
+              <w:rPr>
+                <w:rFonts w:ascii="Times New Roman" w:hAnsi="Times New Roman" w:cs="Times New Roman"/>
+              </w:rPr>
+            </w:pPr>
+            <w:r>
+              <w:rPr>
+                <w:rFonts w:ascii="Times New Roman" w:hAnsi="Times New Roman" w:cs="Times New Roman"/>
+              </w:rPr>
+              <w:t>Temperature of the environment (in degrees Kelvin)</w:t>
+            </w:r>
+          </w:p>
+        </w:tc>
+        <w:tc>
+          <w:tcPr>
+            <w:tcW w:w="1245" w:type="dxa"/>
+            <w:vAlign w:val="center"/>
+          </w:tcPr>
+          <w:p>
+            <w:pPr>
+              <w:jc w:val="center"/>
+              <w:rPr>
+                <w:rFonts w:ascii="Times New Roman" w:hAnsi="Times New Roman" w:cs="Times New Roman"/>
+              </w:rPr>
+            </w:pPr>
+            <w:r>
+              <w:rPr>
+                <w:rFonts w:ascii="Times New Roman" w:hAnsi="Times New Roman" w:cs="Times New Roman"/>
+              </w:rPr>
+              <w:t>29</w:t>
+            </w:r>
+            <w:r>
+              <w:rPr>
+                <w:rFonts w:ascii="Times New Roman" w:hAnsi="Times New Roman" w:cs="Times New Roman"/>
+              </w:rPr>
+              <w:t>0,</w:t>
+            </w:r>
+            <w:r>
+              <w:rPr>
+                <w:rFonts w:ascii="Times New Roman" w:hAnsi="Times New Roman" w:cs="Times New Roman"/>
+              </w:rPr>
+              <w:t>29</w:t>
+            </w:r>
+            <w:r>
+              <w:rPr>
+                <w:rFonts w:ascii="Times New Roman" w:hAnsi="Times New Roman" w:cs="Times New Roman"/>
+              </w:rPr>
+              <w:t>5</w:t>
             </w:r>
           </w:p>
         </w:tc>
@@ -905,58 +1028,54 @@
               <w:jc w:val="center"/>
               <w:rPr>
                 <w:rFonts w:ascii="Times New Roman" w:hAnsi="Times New Roman" w:cs="Times New Roman"/>
-              </w:rPr>
-            </w:pPr>
-            <w:r>
-              <w:rPr>
-                <w:rFonts w:ascii="Cambria Math" w:hAnsi="Cambria Math" w:cs="Cambria Math"/>
-              </w:rPr>
-              <w:t>𝜏</w:t>
-            </w:r>
-          </w:p>
-        </w:tc>
-        <w:tc>
-          <w:tcPr>
-            <w:tcW w:w="6923" w:type="dxa"/>
-            <w:vAlign w:val="center"/>
-          </w:tcPr>
-          <w:p>
-            <w:pPr>
-              <w:rPr>
-                <w:rFonts w:ascii="Times New Roman" w:hAnsi="Times New Roman" w:cs="Times New Roman"/>
-              </w:rPr>
-            </w:pPr>
-            <w:r>
-              <w:rPr>
-                <w:rFonts w:ascii="Times New Roman" w:hAnsi="Times New Roman" w:cs="Times New Roman"/>
-              </w:rPr>
-              <w:t>Temperature of the environment (in degrees Kelvin)</w:t>
-            </w:r>
-          </w:p>
-        </w:tc>
-        <w:tc>
-          <w:tcPr>
-            <w:tcW w:w="1255" w:type="dxa"/>
-            <w:vAlign w:val="center"/>
-          </w:tcPr>
-          <w:p>
-            <w:pPr>
-              <w:jc w:val="center"/>
-              <w:rPr>
-                <w:rFonts w:ascii="Times New Roman" w:hAnsi="Times New Roman" w:cs="Times New Roman"/>
-              </w:rPr>
-            </w:pPr>
-            <w:r>
-              <w:rPr>
-                <w:rFonts w:ascii="Times New Roman" w:hAnsi="Times New Roman" w:cs="Times New Roman"/>
-              </w:rPr>
-              <w:t>293-29</w:t>
-            </w:r>
-            <w:r>
-              <w:rPr>
-                <w:rFonts w:ascii="Times New Roman" w:hAnsi="Times New Roman" w:cs="Times New Roman"/>
-              </w:rPr>
-              <w:t>7</w:t>
+                <w:i/>
+              </w:rPr>
+            </w:pPr>
+            <w:r>
+              <w:rPr>
+                <w:rFonts w:ascii="Times New Roman" w:hAnsi="Times New Roman" w:cs="Times New Roman"/>
+                <w:i/>
+              </w:rPr>
+              <w:t>C</w:t>
+            </w:r>
+          </w:p>
+        </w:tc>
+        <w:tc>
+          <w:tcPr>
+            <w:tcW w:w="6796" w:type="dxa"/>
+            <w:vAlign w:val="center"/>
+          </w:tcPr>
+          <w:p>
+            <w:pPr>
+              <w:rPr>
+                <w:rFonts w:ascii="Times New Roman" w:hAnsi="Times New Roman" w:cs="Times New Roman"/>
+              </w:rPr>
+            </w:pPr>
+            <w:r>
+              <w:rPr>
+                <w:rFonts w:ascii="Times New Roman" w:hAnsi="Times New Roman" w:cs="Times New Roman"/>
+              </w:rPr>
+              <w:t>Metabolic requirements (costs) that scale with mass and temperature</w:t>
+            </w:r>
+          </w:p>
+        </w:tc>
+        <w:tc>
+          <w:tcPr>
+            <w:tcW w:w="1245" w:type="dxa"/>
+            <w:vAlign w:val="center"/>
+          </w:tcPr>
+          <w:p>
+            <w:pPr>
+              <w:jc w:val="center"/>
+              <w:rPr>
+                <w:rFonts w:ascii="Times New Roman" w:hAnsi="Times New Roman" w:cs="Times New Roman"/>
+              </w:rPr>
+            </w:pPr>
+            <w:r>
+              <w:rPr>
+                <w:rFonts w:ascii="Times New Roman" w:hAnsi="Times New Roman" w:cs="Times New Roman"/>
+              </w:rPr>
+              <w:t>-</w:t>
             </w:r>
           </w:p>
         </w:tc>
@@ -980,46 +1099,100 @@
                 <w:rFonts w:ascii="Times New Roman" w:hAnsi="Times New Roman" w:cs="Times New Roman"/>
                 <w:i/>
               </w:rPr>
-              <w:t>C</w:t>
-            </w:r>
-          </w:p>
-        </w:tc>
-        <w:tc>
-          <w:tcPr>
-            <w:tcW w:w="6923" w:type="dxa"/>
-            <w:vAlign w:val="center"/>
-          </w:tcPr>
-          <w:p>
-            <w:pPr>
-              <w:rPr>
-                <w:rFonts w:ascii="Times New Roman" w:hAnsi="Times New Roman" w:cs="Times New Roman"/>
-              </w:rPr>
-            </w:pPr>
-            <w:r>
-              <w:rPr>
-                <w:rFonts w:ascii="Times New Roman" w:hAnsi="Times New Roman" w:cs="Times New Roman"/>
-              </w:rPr>
-              <w:t>Metabolic requirements (costs) that scale with mass and temperature</w:t>
-            </w:r>
-          </w:p>
-        </w:tc>
-        <w:tc>
-          <w:tcPr>
-            <w:tcW w:w="1255" w:type="dxa"/>
-            <w:vAlign w:val="center"/>
-          </w:tcPr>
-          <w:p>
-            <w:pPr>
-              <w:jc w:val="center"/>
-              <w:rPr>
-                <w:rFonts w:ascii="Times New Roman" w:hAnsi="Times New Roman" w:cs="Times New Roman"/>
-              </w:rPr>
-            </w:pPr>
-            <w:r>
-              <w:rPr>
-                <w:rFonts w:ascii="Times New Roman" w:hAnsi="Times New Roman" w:cs="Times New Roman"/>
-              </w:rPr>
-              <w:t>-</w:t>
+              <w:t>c</w:t>
+            </w:r>
+          </w:p>
+        </w:tc>
+        <w:tc>
+          <w:tcPr>
+            <w:tcW w:w="6796" w:type="dxa"/>
+            <w:vAlign w:val="center"/>
+          </w:tcPr>
+          <w:p>
+            <w:pPr>
+              <w:rPr>
+                <w:rFonts w:ascii="Times New Roman" w:hAnsi="Times New Roman" w:cs="Times New Roman"/>
+              </w:rPr>
+            </w:pPr>
+            <w:r>
+              <w:rPr>
+                <w:rFonts w:ascii="Times New Roman" w:hAnsi="Times New Roman" w:cs="Times New Roman"/>
+              </w:rPr>
+              <w:t xml:space="preserve">Normalization constant scaling metabolic costs, adjusted according to Clarke and </w:t>
+            </w:r>
+            <w:proofErr w:type="spellStart"/>
+            <w:r>
+              <w:rPr>
+                <w:rFonts w:ascii="Times New Roman" w:hAnsi="Times New Roman" w:cs="Times New Roman"/>
+              </w:rPr>
+              <w:t>Portner</w:t>
+            </w:r>
+            <w:proofErr w:type="spellEnd"/>
+            <w:r>
+              <w:rPr>
+                <w:rFonts w:ascii="Times New Roman" w:hAnsi="Times New Roman" w:cs="Times New Roman"/>
+              </w:rPr>
+              <w:t xml:space="preserve"> 2010)</w:t>
+            </w:r>
+          </w:p>
+        </w:tc>
+        <w:tc>
+          <w:tcPr>
+            <w:tcW w:w="1245" w:type="dxa"/>
+            <w:vAlign w:val="center"/>
+          </w:tcPr>
+          <w:p>
+            <w:pPr>
+              <w:jc w:val="center"/>
+              <w:rPr>
+                <w:rFonts w:ascii="Times New Roman" w:hAnsi="Times New Roman" w:cs="Times New Roman"/>
+              </w:rPr>
+            </w:pPr>
+            <w:proofErr w:type="gramStart"/>
+            <w:r>
+              <w:rPr>
+                <w:rFonts w:ascii="Times New Roman" w:hAnsi="Times New Roman" w:cs="Times New Roman"/>
+                <w:color w:val="212121"/>
+              </w:rPr>
+              <w:t>5</w:t>
+            </w:r>
+            <w:r>
+              <w:rPr>
+                <w:rFonts w:ascii="Times New Roman" w:hAnsi="Times New Roman" w:cs="Times New Roman"/>
+                <w:color w:val="212121"/>
+              </w:rPr>
+              <w:t xml:space="preserve">  ×</w:t>
+            </w:r>
+            <w:proofErr w:type="gramEnd"/>
+            <w:r>
+              <w:rPr>
+                <w:rFonts w:ascii="Times New Roman" w:hAnsi="Times New Roman" w:cs="Times New Roman"/>
+                <w:color w:val="212121"/>
+              </w:rPr>
+              <w:t xml:space="preserve"> 10</w:t>
+            </w:r>
+            <w:r>
+              <w:rPr>
+                <w:rFonts w:ascii="Times New Roman" w:hAnsi="Times New Roman" w:cs="Times New Roman"/>
+                <w:color w:val="212121"/>
+                <w:vertAlign w:val="superscript"/>
+              </w:rPr>
+              <w:t>1</w:t>
+            </w:r>
+            <w:r>
+              <w:rPr>
+                <w:rFonts w:ascii="Times New Roman" w:hAnsi="Times New Roman" w:cs="Times New Roman"/>
+                <w:color w:val="212121"/>
+                <w:vertAlign w:val="superscript"/>
+              </w:rPr>
+              <w:t>7</w:t>
+            </w:r>
+            <w:r>
+              <w:rPr>
+                <w:rFonts w:ascii="Times New Roman" w:hAnsi="Times New Roman" w:cs="Times New Roman"/>
+                <w:color w:val="212121"/>
+              </w:rPr>
+              <w:t> </w:t>
             </w:r>
           </w:p>
         </w:tc>
@@ -1043,54 +1216,35 @@
                 <w:rFonts w:ascii="Times New Roman" w:hAnsi="Times New Roman" w:cs="Times New Roman"/>
                 <w:i/>
               </w:rPr>
-              <w:t>c</w:t>
-            </w:r>
-          </w:p>
-        </w:tc>
-        <w:tc>
-          <w:tcPr>
-            <w:tcW w:w="6923" w:type="dxa"/>
-            <w:vAlign w:val="center"/>
-          </w:tcPr>
-          <w:p>
-            <w:pPr>
-              <w:rPr>
-                <w:rFonts w:ascii="Times New Roman" w:hAnsi="Times New Roman" w:cs="Times New Roman"/>
-              </w:rPr>
-            </w:pPr>
-            <w:r>
-              <w:rPr>
-                <w:rFonts w:ascii="Times New Roman" w:hAnsi="Times New Roman" w:cs="Times New Roman"/>
-              </w:rPr>
-              <w:t>Normalization constant scaling metabolic costs, adjusted according to Clarke and Portner 2010)</w:t>
-            </w:r>
-          </w:p>
-        </w:tc>
-        <w:tc>
-          <w:tcPr>
-            <w:tcW w:w="1255" w:type="dxa"/>
-            <w:vAlign w:val="center"/>
-          </w:tcPr>
-          <w:p>
-            <w:pPr>
-              <w:jc w:val="center"/>
-              <w:rPr>
-                <w:rFonts w:ascii="Times New Roman" w:hAnsi="Times New Roman" w:cs="Times New Roman"/>
-              </w:rPr>
-            </w:pPr>
-            <w:r>
-              <w:rPr>
-                <w:rFonts w:ascii="Times New Roman" w:hAnsi="Times New Roman" w:cs="Times New Roman"/>
-                <w:color w:val="212121"/>
-              </w:rPr>
-              <w:t>5</w:t>
-            </w:r>
-            <w:r>
-              <w:rPr>
-                <w:rFonts w:ascii="Times New Roman" w:hAnsi="Times New Roman" w:cs="Times New Roman"/>
-                <w:color w:val="212121"/>
-              </w:rPr>
-              <w:t xml:space="preserve">  × 10</w:t>
+              <w:t>k</w:t>
+            </w:r>
+          </w:p>
+        </w:tc>
+        <w:tc>
+          <w:tcPr>
+            <w:tcW w:w="6796" w:type="dxa"/>
+            <w:vAlign w:val="center"/>
+          </w:tcPr>
+          <w:p>
+            <w:pPr>
+              <w:shd w:val="clear" w:color="auto" w:fill="FFFFFF"/>
+              <w:rPr>
+                <w:rFonts w:ascii="Times New Roman" w:hAnsi="Times New Roman" w:cs="Times New Roman"/>
+                <w:color w:val="212121"/>
+              </w:rPr>
+            </w:pPr>
+            <w:r>
+              <w:rPr>
+                <w:rFonts w:ascii="Times New Roman" w:hAnsi="Times New Roman" w:cs="Times New Roman"/>
+              </w:rPr>
+              <w:t xml:space="preserve">Boltzmann constant, relating particle energy to temperature in units of </w:t>
+            </w:r>
+            <w:r>
+              <w:rPr>
+                <w:rFonts w:ascii="Times New Roman" w:hAnsi="Times New Roman" w:cs="Times New Roman"/>
+                <w:color w:val="212121"/>
+              </w:rPr>
+              <w:t>m</w:t>
             </w:r>
             <w:r>
               <w:rPr>
@@ -1098,7 +1252,14 @@
                 <w:color w:val="212121"/>
                 <w:vertAlign w:val="superscript"/>
               </w:rPr>
-              <w:t>1</w:t>
+              <w:t>2</w:t>
+            </w:r>
+            <w:r>
+              <w:rPr>
+                <w:rFonts w:ascii="Times New Roman" w:hAnsi="Times New Roman" w:cs="Times New Roman"/>
+                <w:color w:val="212121"/>
+              </w:rPr>
+              <w:t> kg s</w:t>
             </w:r>
             <w:r>
               <w:rPr>
@@ -1106,7 +1267,60 @@
                 <w:color w:val="212121"/>
                 <w:vertAlign w:val="superscript"/>
               </w:rPr>
-              <w:t>7</w:t>
+              <w:t>-2</w:t>
+            </w:r>
+            <w:r>
+              <w:rPr>
+                <w:rFonts w:ascii="Times New Roman" w:hAnsi="Times New Roman" w:cs="Times New Roman"/>
+                <w:color w:val="212121"/>
+              </w:rPr>
+              <w:t> K</w:t>
+            </w:r>
+            <w:r>
+              <w:rPr>
+                <w:rFonts w:ascii="Times New Roman" w:hAnsi="Times New Roman" w:cs="Times New Roman"/>
+                <w:color w:val="212121"/>
+                <w:vertAlign w:val="superscript"/>
+              </w:rPr>
+              <w:t>-1</w:t>
+            </w:r>
+          </w:p>
+        </w:tc>
+        <w:tc>
+          <w:tcPr>
+            <w:tcW w:w="1245" w:type="dxa"/>
+            <w:vAlign w:val="center"/>
+          </w:tcPr>
+          <w:p>
+            <w:pPr>
+              <w:jc w:val="center"/>
+              <w:rPr>
+                <w:rFonts w:ascii="Times New Roman" w:hAnsi="Times New Roman" w:cs="Times New Roman"/>
+              </w:rPr>
+            </w:pPr>
+            <w:proofErr w:type="gramStart"/>
+            <w:r>
+              <w:rPr>
+                <w:rFonts w:ascii="Times New Roman" w:hAnsi="Times New Roman" w:cs="Times New Roman"/>
+                <w:color w:val="212121"/>
+              </w:rPr>
+              <w:t>1.3  ×</w:t>
+            </w:r>
+            <w:proofErr w:type="gramEnd"/>
+            <w:r>
+              <w:rPr>
+                <w:rFonts w:ascii="Times New Roman" w:hAnsi="Times New Roman" w:cs="Times New Roman"/>
+                <w:color w:val="212121"/>
+              </w:rPr>
+              <w:t xml:space="preserve"> 10</w:t>
+            </w:r>
+            <w:r>
+              <w:rPr>
+                <w:rFonts w:ascii="Times New Roman" w:hAnsi="Times New Roman" w:cs="Times New Roman"/>
+                <w:color w:val="212121"/>
+                <w:vertAlign w:val="superscript"/>
+              </w:rPr>
+              <w:t>-23</w:t>
             </w:r>
             <w:r>
               <w:rPr>
@@ -1137,35 +1351,70 @@
                 <w:rFonts w:ascii="Times New Roman" w:hAnsi="Times New Roman" w:cs="Times New Roman"/>
                 <w:i/>
               </w:rPr>
-              <w:t>k</w:t>
-            </w:r>
-          </w:p>
-        </w:tc>
-        <w:tc>
-          <w:tcPr>
-            <w:tcW w:w="6923" w:type="dxa"/>
-            <w:vAlign w:val="center"/>
-          </w:tcPr>
-          <w:p>
-            <w:pPr>
-              <w:shd w:val="clear" w:color="auto" w:fill="FFFFFF"/>
-              <w:rPr>
-                <w:rFonts w:ascii="Times New Roman" w:hAnsi="Times New Roman" w:cs="Times New Roman"/>
-                <w:color w:val="212121"/>
-              </w:rPr>
-            </w:pPr>
-            <w:r>
-              <w:rPr>
-                <w:rFonts w:ascii="Times New Roman" w:hAnsi="Times New Roman" w:cs="Times New Roman"/>
-              </w:rPr>
-              <w:t xml:space="preserve">Boltzmann constant, relating particle energy to temperature in units of </w:t>
-            </w:r>
-            <w:r>
-              <w:rPr>
-                <w:rFonts w:ascii="Times New Roman" w:hAnsi="Times New Roman" w:cs="Times New Roman"/>
-                <w:color w:val="212121"/>
-              </w:rPr>
-              <w:t>m</w:t>
+              <w:t>E</w:t>
+            </w:r>
+          </w:p>
+        </w:tc>
+        <w:tc>
+          <w:tcPr>
+            <w:tcW w:w="6796" w:type="dxa"/>
+            <w:vAlign w:val="center"/>
+          </w:tcPr>
+          <w:p>
+            <w:pPr>
+              <w:rPr>
+                <w:rFonts w:ascii="Times New Roman" w:hAnsi="Times New Roman" w:cs="Times New Roman"/>
+              </w:rPr>
+            </w:pPr>
+            <w:r>
+              <w:rPr>
+                <w:rFonts w:ascii="Times New Roman" w:hAnsi="Times New Roman" w:cs="Times New Roman"/>
+              </w:rPr>
+              <w:t>The average activation energy for the rate limiting enzymes in metabolism in units of joules; from the metabolic theory of ecology (</w:t>
+            </w:r>
+            <w:proofErr w:type="spellStart"/>
+            <w:r>
+              <w:rPr>
+                <w:rFonts w:ascii="Times New Roman" w:hAnsi="Times New Roman" w:cs="Times New Roman"/>
+              </w:rPr>
+              <w:t>Gilooly</w:t>
+            </w:r>
+            <w:proofErr w:type="spellEnd"/>
+            <w:r>
+              <w:rPr>
+                <w:rFonts w:ascii="Times New Roman" w:hAnsi="Times New Roman" w:cs="Times New Roman"/>
+              </w:rPr>
+              <w:t xml:space="preserve"> et al. 2001).</w:t>
+            </w:r>
+          </w:p>
+        </w:tc>
+        <w:tc>
+          <w:tcPr>
+            <w:tcW w:w="1245" w:type="dxa"/>
+            <w:vAlign w:val="center"/>
+          </w:tcPr>
+          <w:p>
+            <w:pPr>
+              <w:jc w:val="center"/>
+              <w:rPr>
+                <w:rFonts w:ascii="Times New Roman" w:hAnsi="Times New Roman" w:cs="Times New Roman"/>
+              </w:rPr>
+            </w:pPr>
+            <w:proofErr w:type="gramStart"/>
+            <w:r>
+              <w:rPr>
+                <w:rFonts w:ascii="Times New Roman" w:hAnsi="Times New Roman" w:cs="Times New Roman"/>
+                <w:color w:val="212121"/>
+              </w:rPr>
+              <w:t>1.04  ×</w:t>
+            </w:r>
+            <w:proofErr w:type="gramEnd"/>
+            <w:r>
+              <w:rPr>
+                <w:rFonts w:ascii="Times New Roman" w:hAnsi="Times New Roman" w:cs="Times New Roman"/>
+                <w:color w:val="212121"/>
+              </w:rPr>
+              <w:t xml:space="preserve"> 10</w:t>
             </w:r>
             <w:r>
               <w:rPr>
@@ -1173,66 +1422,7 @@
                 <w:color w:val="212121"/>
                 <w:vertAlign w:val="superscript"/>
               </w:rPr>
-              <w:t>2</w:t>
-            </w:r>
-            <w:r>
-              <w:rPr>
-                <w:rFonts w:ascii="Times New Roman" w:hAnsi="Times New Roman" w:cs="Times New Roman"/>
-                <w:color w:val="212121"/>
-              </w:rPr>
-              <w:t> kg s</w:t>
-            </w:r>
-            <w:r>
-              <w:rPr>
-                <w:rFonts w:ascii="Times New Roman" w:hAnsi="Times New Roman" w:cs="Times New Roman"/>
-                <w:color w:val="212121"/>
-                <w:vertAlign w:val="superscript"/>
-              </w:rPr>
-              <w:t>-2</w:t>
-            </w:r>
-            <w:r>
-              <w:rPr>
-                <w:rFonts w:ascii="Times New Roman" w:hAnsi="Times New Roman" w:cs="Times New Roman"/>
-                <w:color w:val="212121"/>
-              </w:rPr>
-              <w:t> K</w:t>
-            </w:r>
-            <w:r>
-              <w:rPr>
-                <w:rFonts w:ascii="Times New Roman" w:hAnsi="Times New Roman" w:cs="Times New Roman"/>
-                <w:color w:val="212121"/>
-                <w:vertAlign w:val="superscript"/>
-              </w:rPr>
-              <w:t>-1</w:t>
-            </w:r>
-          </w:p>
-        </w:tc>
-        <w:tc>
-          <w:tcPr>
-            <w:tcW w:w="1255" w:type="dxa"/>
-            <w:vAlign w:val="center"/>
-          </w:tcPr>
-          <w:p>
-            <w:pPr>
-              <w:jc w:val="center"/>
-              <w:rPr>
-                <w:rFonts w:ascii="Times New Roman" w:hAnsi="Times New Roman" w:cs="Times New Roman"/>
-              </w:rPr>
-            </w:pPr>
-            <w:r>
-              <w:rPr>
-                <w:rFonts w:ascii="Times New Roman" w:hAnsi="Times New Roman" w:cs="Times New Roman"/>
-                <w:color w:val="212121"/>
-              </w:rPr>
-              <w:t>1.3  × 10</w:t>
-            </w:r>
-            <w:r>
-              <w:rPr>
-                <w:rFonts w:ascii="Times New Roman" w:hAnsi="Times New Roman" w:cs="Times New Roman"/>
-                <w:color w:val="212121"/>
-                <w:vertAlign w:val="superscript"/>
-              </w:rPr>
-              <w:t>-23</w:t>
+              <w:t>-19</w:t>
             </w:r>
             <w:r>
               <w:rPr>
@@ -1255,70 +1445,66 @@
               <w:jc w:val="center"/>
               <w:rPr>
                 <w:rFonts w:ascii="Times New Roman" w:hAnsi="Times New Roman" w:cs="Times New Roman"/>
-                <w:i/>
-              </w:rPr>
-            </w:pPr>
-            <w:r>
-              <w:rPr>
-                <w:rFonts w:ascii="Times New Roman" w:hAnsi="Times New Roman" w:cs="Times New Roman"/>
-                <w:i/>
-              </w:rPr>
-              <w:t>E</w:t>
-            </w:r>
-          </w:p>
-        </w:tc>
-        <w:tc>
-          <w:tcPr>
-            <w:tcW w:w="6923" w:type="dxa"/>
-            <w:vAlign w:val="center"/>
-          </w:tcPr>
-          <w:p>
-            <w:pPr>
-              <w:rPr>
-                <w:rFonts w:ascii="Times New Roman" w:hAnsi="Times New Roman" w:cs="Times New Roman"/>
-              </w:rPr>
-            </w:pPr>
-            <w:r>
-              <w:rPr>
-                <w:rFonts w:ascii="Times New Roman" w:hAnsi="Times New Roman" w:cs="Times New Roman"/>
-              </w:rPr>
-              <w:t>The average activation energy for the rate limiting enzymes in metabolism in units of joules; from the metabolic theory of ecology (Gilooly et al. 2001).</w:t>
-            </w:r>
-          </w:p>
-        </w:tc>
-        <w:tc>
-          <w:tcPr>
-            <w:tcW w:w="1255" w:type="dxa"/>
-            <w:vAlign w:val="center"/>
-          </w:tcPr>
-          <w:p>
-            <w:pPr>
-              <w:jc w:val="center"/>
-              <w:rPr>
-                <w:rFonts w:ascii="Times New Roman" w:hAnsi="Times New Roman" w:cs="Times New Roman"/>
-              </w:rPr>
-            </w:pPr>
-            <w:r>
-              <w:rPr>
-                <w:rFonts w:ascii="Times New Roman" w:hAnsi="Times New Roman" w:cs="Times New Roman"/>
-                <w:color w:val="212121"/>
-              </w:rPr>
-              <w:t>1.04  × 10</w:t>
-            </w:r>
-            <w:r>
-              <w:rPr>
-                <w:rFonts w:ascii="Times New Roman" w:hAnsi="Times New Roman" w:cs="Times New Roman"/>
-                <w:color w:val="212121"/>
-                <w:vertAlign w:val="superscript"/>
-              </w:rPr>
-              <w:t>-19</w:t>
-            </w:r>
-            <w:r>
-              <w:rPr>
-                <w:rFonts w:ascii="Times New Roman" w:hAnsi="Times New Roman" w:cs="Times New Roman"/>
-                <w:color w:val="212121"/>
-              </w:rPr>
-              <w:t> </w:t>
+              </w:rPr>
+            </w:pPr>
+            <w:r>
+              <w:rPr>
+                <w:rFonts w:ascii="Cambria Math" w:hAnsi="Cambria Math" w:cs="Cambria Math"/>
+              </w:rPr>
+              <w:t>𝜃</w:t>
+            </w:r>
+          </w:p>
+        </w:tc>
+        <w:tc>
+          <w:tcPr>
+            <w:tcW w:w="6796" w:type="dxa"/>
+            <w:vAlign w:val="center"/>
+          </w:tcPr>
+          <w:p>
+            <w:pPr>
+              <w:rPr>
+                <w:rFonts w:ascii="Times New Roman" w:hAnsi="Times New Roman" w:cs="Times New Roman"/>
+              </w:rPr>
+            </w:pPr>
+            <w:r>
+              <w:rPr>
+                <w:rFonts w:ascii="Times New Roman" w:hAnsi="Times New Roman" w:cs="Times New Roman"/>
+              </w:rPr>
+              <w:t xml:space="preserve">Metabolic scaling exponent; values vary among </w:t>
+            </w:r>
+            <w:proofErr w:type="gramStart"/>
+            <w:r>
+              <w:rPr>
+                <w:rFonts w:ascii="Times New Roman" w:hAnsi="Times New Roman" w:cs="Times New Roman"/>
+              </w:rPr>
+              <w:t>clade,</w:t>
+            </w:r>
+            <w:proofErr w:type="gramEnd"/>
+            <w:r>
+              <w:rPr>
+                <w:rFonts w:ascii="Times New Roman" w:hAnsi="Times New Roman" w:cs="Times New Roman"/>
+              </w:rPr>
+              <w:t xml:space="preserve"> here we use a value reported for tunas (Clarke and Johnston 1999)</w:t>
+            </w:r>
+          </w:p>
+        </w:tc>
+        <w:tc>
+          <w:tcPr>
+            <w:tcW w:w="1245" w:type="dxa"/>
+            <w:vAlign w:val="center"/>
+          </w:tcPr>
+          <w:p>
+            <w:pPr>
+              <w:jc w:val="center"/>
+              <w:rPr>
+                <w:rFonts w:ascii="Times New Roman" w:hAnsi="Times New Roman" w:cs="Times New Roman"/>
+              </w:rPr>
+            </w:pPr>
+            <w:r>
+              <w:rPr>
+                <w:rFonts w:ascii="Times New Roman" w:hAnsi="Times New Roman" w:cs="Times New Roman"/>
+              </w:rPr>
+              <w:t>0.66</w:t>
             </w:r>
           </w:p>
         </w:tc>
@@ -1340,46 +1526,71 @@
               <w:rPr>
                 <w:rFonts w:ascii="Cambria Math" w:hAnsi="Cambria Math" w:cs="Cambria Math"/>
               </w:rPr>
-              <w:t>𝜃</w:t>
-            </w:r>
-          </w:p>
-        </w:tc>
-        <w:tc>
-          <w:tcPr>
-            <w:tcW w:w="6923" w:type="dxa"/>
-            <w:vAlign w:val="center"/>
-          </w:tcPr>
-          <w:p>
-            <w:pPr>
-              <w:rPr>
-                <w:rFonts w:ascii="Times New Roman" w:hAnsi="Times New Roman" w:cs="Times New Roman"/>
-              </w:rPr>
-            </w:pPr>
-            <w:r>
-              <w:rPr>
-                <w:rFonts w:ascii="Times New Roman" w:hAnsi="Times New Roman" w:cs="Times New Roman"/>
-              </w:rPr>
-              <w:t>Metabolic scaling exponent; values vary among clade, here we use a value reported for tunas (Clarke and Johnston 1999)</w:t>
-            </w:r>
-          </w:p>
-        </w:tc>
-        <w:tc>
-          <w:tcPr>
-            <w:tcW w:w="1255" w:type="dxa"/>
-            <w:vAlign w:val="center"/>
-          </w:tcPr>
-          <w:p>
-            <w:pPr>
-              <w:jc w:val="center"/>
-              <w:rPr>
-                <w:rFonts w:ascii="Times New Roman" w:hAnsi="Times New Roman" w:cs="Times New Roman"/>
-              </w:rPr>
-            </w:pPr>
-            <w:r>
-              <w:rPr>
-                <w:rFonts w:ascii="Times New Roman" w:hAnsi="Times New Roman" w:cs="Times New Roman"/>
-              </w:rPr>
-              <w:t>0.66</w:t>
+              <w:t>𝜌</w:t>
+            </w:r>
+          </w:p>
+        </w:tc>
+        <w:tc>
+          <w:tcPr>
+            <w:tcW w:w="6796" w:type="dxa"/>
+            <w:vAlign w:val="center"/>
+          </w:tcPr>
+          <w:p>
+            <w:pPr>
+              <w:rPr>
+                <w:rFonts w:ascii="Times New Roman" w:hAnsi="Times New Roman" w:cs="Times New Roman"/>
+              </w:rPr>
+            </w:pPr>
+            <w:r>
+              <w:rPr>
+                <w:rFonts w:ascii="Times New Roman" w:hAnsi="Times New Roman" w:cs="Times New Roman"/>
+              </w:rPr>
+              <w:t>The energy density of tuna body mass in our model in J/kg (estimated empirically and reported in Chapman et al. 2011)</w:t>
+            </w:r>
+          </w:p>
+        </w:tc>
+        <w:tc>
+          <w:tcPr>
+            <w:tcW w:w="1245" w:type="dxa"/>
+            <w:vAlign w:val="center"/>
+          </w:tcPr>
+          <w:p>
+            <w:pPr>
+              <w:jc w:val="center"/>
+              <w:rPr>
+                <w:rFonts w:ascii="Times New Roman" w:hAnsi="Times New Roman" w:cs="Times New Roman"/>
+              </w:rPr>
+            </w:pPr>
+            <w:proofErr w:type="gramStart"/>
+            <w:r>
+              <w:rPr>
+                <w:rFonts w:ascii="Times New Roman" w:hAnsi="Times New Roman" w:cs="Times New Roman"/>
+                <w:color w:val="212121"/>
+              </w:rPr>
+              <w:t>4.2  ×</w:t>
+            </w:r>
+            <w:proofErr w:type="gramEnd"/>
+            <w:r>
+              <w:rPr>
+                <w:rFonts w:ascii="Times New Roman" w:hAnsi="Times New Roman" w:cs="Times New Roman"/>
+                <w:color w:val="212121"/>
+              </w:rPr>
+              <w:t xml:space="preserve"> 10</w:t>
+            </w:r>
+            <w:r>
+              <w:rPr>
+                <w:rFonts w:ascii="Times New Roman" w:hAnsi="Times New Roman" w:cs="Times New Roman"/>
+                <w:color w:val="212121"/>
+                <w:vertAlign w:val="superscript"/>
+              </w:rPr>
+              <w:t>6</w:t>
+            </w:r>
+            <w:r>
+              <w:rPr>
+                <w:rFonts w:ascii="Times New Roman" w:hAnsi="Times New Roman" w:cs="Times New Roman"/>
+                <w:color w:val="212121"/>
+              </w:rPr>
+              <w:t> </w:t>
             </w:r>
           </w:p>
         </w:tc>
@@ -1395,69 +1606,69 @@
               <w:jc w:val="center"/>
               <w:rPr>
                 <w:rFonts w:ascii="Times New Roman" w:hAnsi="Times New Roman" w:cs="Times New Roman"/>
-              </w:rPr>
-            </w:pPr>
-            <w:r>
-              <w:rPr>
-                <w:rFonts w:ascii="Cambria Math" w:hAnsi="Cambria Math" w:cs="Cambria Math"/>
+                <w:i/>
+              </w:rPr>
+            </w:pPr>
+            <w:r>
+              <w:rPr>
+                <w:rFonts w:ascii="Times New Roman" w:hAnsi="Times New Roman" w:cs="Times New Roman"/>
+                <w:i/>
               </w:rPr>
               <w:lastRenderedPageBreak/>
-              <w:t>𝜌</w:t>
-            </w:r>
-          </w:p>
-        </w:tc>
-        <w:tc>
-          <w:tcPr>
-            <w:tcW w:w="6923" w:type="dxa"/>
-            <w:vAlign w:val="center"/>
-          </w:tcPr>
-          <w:p>
-            <w:pPr>
-              <w:rPr>
-                <w:rFonts w:ascii="Times New Roman" w:hAnsi="Times New Roman" w:cs="Times New Roman"/>
-              </w:rPr>
-            </w:pPr>
-            <w:r>
-              <w:rPr>
-                <w:rFonts w:ascii="Times New Roman" w:hAnsi="Times New Roman" w:cs="Times New Roman"/>
-              </w:rPr>
-              <w:t>The energy density of tuna body mass in our model in J/kg (estimated empirically and reported in Chapman et al. 2011)</w:t>
-            </w:r>
-          </w:p>
-        </w:tc>
-        <w:tc>
-          <w:tcPr>
-            <w:tcW w:w="1255" w:type="dxa"/>
-            <w:vAlign w:val="center"/>
-          </w:tcPr>
-          <w:p>
-            <w:pPr>
-              <w:jc w:val="center"/>
-              <w:rPr>
-                <w:rFonts w:ascii="Times New Roman" w:hAnsi="Times New Roman" w:cs="Times New Roman"/>
-              </w:rPr>
-            </w:pPr>
-            <w:r>
-              <w:rPr>
-                <w:rFonts w:ascii="Times New Roman" w:hAnsi="Times New Roman" w:cs="Times New Roman"/>
-                <w:color w:val="212121"/>
-              </w:rPr>
-              <w:t>4.2  × 10</w:t>
-            </w:r>
-            <w:r>
-              <w:rPr>
-                <w:rFonts w:ascii="Times New Roman" w:hAnsi="Times New Roman" w:cs="Times New Roman"/>
-                <w:color w:val="212121"/>
-                <w:vertAlign w:val="superscript"/>
-              </w:rPr>
-              <w:t>6</w:t>
-            </w:r>
-            <w:r>
-              <w:rPr>
-                <w:rFonts w:ascii="Times New Roman" w:hAnsi="Times New Roman" w:cs="Times New Roman"/>
-                <w:color w:val="212121"/>
-              </w:rPr>
-              <w:t> </w:t>
+              <w:t>t</w:t>
+            </w:r>
+          </w:p>
+        </w:tc>
+        <w:tc>
+          <w:tcPr>
+            <w:tcW w:w="6796" w:type="dxa"/>
+            <w:vAlign w:val="center"/>
+          </w:tcPr>
+          <w:p>
+            <w:pPr>
+              <w:rPr>
+                <w:rFonts w:ascii="Times New Roman" w:hAnsi="Times New Roman" w:cs="Times New Roman"/>
+              </w:rPr>
+            </w:pPr>
+            <w:r>
+              <w:rPr>
+                <w:rFonts w:ascii="Times New Roman" w:hAnsi="Times New Roman" w:cs="Times New Roman"/>
+              </w:rPr>
+              <w:t xml:space="preserve">Time in </w:t>
+            </w:r>
+            <w:r>
+              <w:rPr>
+                <w:rFonts w:ascii="Times New Roman" w:hAnsi="Times New Roman" w:cs="Times New Roman"/>
+              </w:rPr>
+              <w:t>monthly time steps</w:t>
+            </w:r>
+            <w:r>
+              <w:rPr>
+                <w:rFonts w:ascii="Times New Roman" w:hAnsi="Times New Roman" w:cs="Times New Roman"/>
+              </w:rPr>
+              <w:t xml:space="preserve"> in the dynamic model</w:t>
+            </w:r>
+          </w:p>
+        </w:tc>
+        <w:tc>
+          <w:tcPr>
+            <w:tcW w:w="1245" w:type="dxa"/>
+            <w:vAlign w:val="center"/>
+          </w:tcPr>
+          <w:p>
+            <w:pPr>
+              <w:jc w:val="center"/>
+              <w:rPr>
+                <w:rFonts w:ascii="Times New Roman" w:hAnsi="Times New Roman" w:cs="Times New Roman"/>
+                <w:color w:val="212121"/>
+              </w:rPr>
+            </w:pPr>
+            <w:r>
+              <w:rPr>
+                <w:rFonts w:ascii="Times New Roman" w:hAnsi="Times New Roman" w:cs="Times New Roman"/>
+                <w:color w:val="212121"/>
+              </w:rPr>
+              <w:t>-</w:t>
             </w:r>
           </w:p>
         </w:tc>
@@ -1476,65 +1687,69 @@
                 <w:i/>
               </w:rPr>
             </w:pPr>
-            <w:r>
-              <w:rPr>
-                <w:rFonts w:ascii="Times New Roman" w:hAnsi="Times New Roman" w:cs="Times New Roman"/>
-                <w:i/>
-              </w:rPr>
-              <w:t>t</w:t>
-            </w:r>
-          </w:p>
-        </w:tc>
-        <w:tc>
-          <w:tcPr>
-            <w:tcW w:w="6923" w:type="dxa"/>
-            <w:vAlign w:val="center"/>
-          </w:tcPr>
-          <w:p>
-            <w:pPr>
-              <w:rPr>
-                <w:rFonts w:ascii="Times New Roman" w:hAnsi="Times New Roman" w:cs="Times New Roman"/>
-              </w:rPr>
-            </w:pPr>
-            <w:r>
-              <w:rPr>
-                <w:rFonts w:ascii="Times New Roman" w:hAnsi="Times New Roman" w:cs="Times New Roman"/>
-              </w:rPr>
-              <w:t xml:space="preserve">Time in </w:t>
-            </w:r>
-            <w:r>
-              <w:rPr>
-                <w:rFonts w:ascii="Times New Roman" w:hAnsi="Times New Roman" w:cs="Times New Roman"/>
-              </w:rPr>
-              <w:t>monthly time steps</w:t>
-            </w:r>
-            <w:r>
-              <w:rPr>
-                <w:rFonts w:ascii="Times New Roman" w:hAnsi="Times New Roman" w:cs="Times New Roman"/>
-              </w:rPr>
-              <w:t xml:space="preserve"> in the dynamic model</w:t>
-            </w:r>
-          </w:p>
-        </w:tc>
-        <w:tc>
-          <w:tcPr>
-            <w:tcW w:w="1255" w:type="dxa"/>
-            <w:vAlign w:val="center"/>
-          </w:tcPr>
-          <w:p>
-            <w:pPr>
-              <w:jc w:val="center"/>
-              <w:rPr>
-                <w:rFonts w:ascii="Times New Roman" w:hAnsi="Times New Roman" w:cs="Times New Roman"/>
-                <w:color w:val="212121"/>
-              </w:rPr>
-            </w:pPr>
-            <w:r>
-              <w:rPr>
-                <w:rFonts w:ascii="Times New Roman" w:hAnsi="Times New Roman" w:cs="Times New Roman"/>
-                <w:color w:val="212121"/>
-              </w:rPr>
-              <w:t>-</w:t>
+            <w:proofErr w:type="spellStart"/>
+            <w:r>
+              <w:rPr>
+                <w:rFonts w:ascii="Times New Roman" w:hAnsi="Times New Roman" w:cs="Times New Roman"/>
+                <w:i/>
+              </w:rPr>
+              <w:t>T</w:t>
+            </w:r>
+            <w:r>
+              <w:rPr>
+                <w:rFonts w:ascii="Times New Roman" w:hAnsi="Times New Roman" w:cs="Times New Roman"/>
+                <w:i/>
+                <w:vertAlign w:val="subscript"/>
+              </w:rPr>
+              <w:t>max</w:t>
+            </w:r>
+            <w:proofErr w:type="spellEnd"/>
+          </w:p>
+        </w:tc>
+        <w:tc>
+          <w:tcPr>
+            <w:tcW w:w="6796" w:type="dxa"/>
+            <w:vAlign w:val="center"/>
+          </w:tcPr>
+          <w:p>
+            <w:pPr>
+              <w:rPr>
+                <w:rFonts w:ascii="Times New Roman" w:hAnsi="Times New Roman" w:cs="Times New Roman"/>
+              </w:rPr>
+            </w:pPr>
+            <w:r>
+              <w:rPr>
+                <w:rFonts w:ascii="Times New Roman" w:hAnsi="Times New Roman" w:cs="Times New Roman"/>
+              </w:rPr>
+              <w:t xml:space="preserve">Maximum possible time over which an individual can accrue fitness (maximum </w:t>
+            </w:r>
+            <w:r>
+              <w:rPr>
+                <w:rFonts w:ascii="Times New Roman" w:hAnsi="Times New Roman" w:cs="Times New Roman"/>
+              </w:rPr>
+              <w:t>lifespan in years)</w:t>
+            </w:r>
+          </w:p>
+        </w:tc>
+        <w:tc>
+          <w:tcPr>
+            <w:tcW w:w="1245" w:type="dxa"/>
+            <w:vAlign w:val="center"/>
+          </w:tcPr>
+          <w:p>
+            <w:pPr>
+              <w:jc w:val="center"/>
+              <w:rPr>
+                <w:rFonts w:ascii="Times New Roman" w:hAnsi="Times New Roman" w:cs="Times New Roman"/>
+                <w:color w:val="212121"/>
+              </w:rPr>
+            </w:pPr>
+            <w:r>
+              <w:rPr>
+                <w:rFonts w:ascii="Times New Roman" w:hAnsi="Times New Roman" w:cs="Times New Roman"/>
+                <w:color w:val="212121"/>
+              </w:rPr>
+              <w:t>16</w:t>
             </w:r>
           </w:p>
         </w:tc>
@@ -1558,62 +1773,48 @@
                 <w:rFonts w:ascii="Times New Roman" w:hAnsi="Times New Roman" w:cs="Times New Roman"/>
                 <w:i/>
               </w:rPr>
-              <w:t>T</w:t>
-            </w:r>
-            <w:r>
-              <w:rPr>
-                <w:rFonts w:ascii="Times New Roman" w:hAnsi="Times New Roman" w:cs="Times New Roman"/>
-                <w:i/>
-                <w:vertAlign w:val="subscript"/>
-              </w:rPr>
-              <w:t>max</w:t>
-            </w:r>
-          </w:p>
-        </w:tc>
-        <w:tc>
-          <w:tcPr>
-            <w:tcW w:w="6923" w:type="dxa"/>
-            <w:vAlign w:val="center"/>
-          </w:tcPr>
-          <w:p>
-            <w:pPr>
-              <w:rPr>
-                <w:rFonts w:ascii="Times New Roman" w:hAnsi="Times New Roman" w:cs="Times New Roman"/>
-              </w:rPr>
-            </w:pPr>
-            <w:r>
-              <w:rPr>
-                <w:rFonts w:ascii="Times New Roman" w:hAnsi="Times New Roman" w:cs="Times New Roman"/>
-              </w:rPr>
-              <w:t xml:space="preserve">Maximum possible time over which an individual can accrue fitness (maximum </w:t>
-            </w:r>
-            <w:r>
-              <w:rPr>
-                <w:rFonts w:ascii="Times New Roman" w:hAnsi="Times New Roman" w:cs="Times New Roman"/>
-              </w:rPr>
-              <w:t>lifespan in years)</w:t>
-            </w:r>
-          </w:p>
-        </w:tc>
-        <w:tc>
-          <w:tcPr>
-            <w:tcW w:w="1255" w:type="dxa"/>
-            <w:vAlign w:val="center"/>
-          </w:tcPr>
-          <w:p>
-            <w:pPr>
-              <w:jc w:val="center"/>
-              <w:rPr>
-                <w:rFonts w:ascii="Times New Roman" w:hAnsi="Times New Roman" w:cs="Times New Roman"/>
-                <w:color w:val="212121"/>
-              </w:rPr>
-            </w:pPr>
-            <w:r>
-              <w:rPr>
-                <w:rFonts w:ascii="Times New Roman" w:hAnsi="Times New Roman" w:cs="Times New Roman"/>
-                <w:color w:val="212121"/>
-              </w:rPr>
-              <w:t>16</w:t>
+              <w:t>l</w:t>
+            </w:r>
+          </w:p>
+        </w:tc>
+        <w:tc>
+          <w:tcPr>
+            <w:tcW w:w="6796" w:type="dxa"/>
+            <w:vAlign w:val="center"/>
+          </w:tcPr>
+          <w:p>
+            <w:pPr>
+              <w:rPr>
+                <w:rFonts w:ascii="Times New Roman" w:hAnsi="Times New Roman" w:cs="Times New Roman"/>
+              </w:rPr>
+            </w:pPr>
+            <w:r>
+              <w:rPr>
+                <w:rFonts w:ascii="Times New Roman" w:hAnsi="Times New Roman" w:cs="Times New Roman"/>
+              </w:rPr>
+              <w:t>Body length (in cm) – this is a dynamic state variable but can only increase with time. The maximum value is 375 cm.</w:t>
+            </w:r>
+          </w:p>
+        </w:tc>
+        <w:tc>
+          <w:tcPr>
+            <w:tcW w:w="1245" w:type="dxa"/>
+            <w:vAlign w:val="center"/>
+          </w:tcPr>
+          <w:p>
+            <w:pPr>
+              <w:jc w:val="center"/>
+              <w:rPr>
+                <w:rFonts w:ascii="Times New Roman" w:hAnsi="Times New Roman" w:cs="Times New Roman"/>
+                <w:color w:val="212121"/>
+              </w:rPr>
+            </w:pPr>
+            <w:r>
+              <w:rPr>
+                <w:rFonts w:ascii="Times New Roman" w:hAnsi="Times New Roman" w:cs="Times New Roman"/>
+                <w:color w:val="212121"/>
+              </w:rPr>
+              <w:t>-</w:t>
             </w:r>
           </w:p>
         </w:tc>
@@ -1637,78 +1838,13 @@
                 <w:rFonts w:ascii="Times New Roman" w:hAnsi="Times New Roman" w:cs="Times New Roman"/>
                 <w:i/>
               </w:rPr>
-              <w:t>l</w:t>
-            </w:r>
-          </w:p>
-        </w:tc>
-        <w:tc>
-          <w:tcPr>
-            <w:tcW w:w="6923" w:type="dxa"/>
-            <w:vAlign w:val="center"/>
-          </w:tcPr>
-          <w:p>
-            <w:pPr>
-              <w:rPr>
-                <w:rFonts w:ascii="Times New Roman" w:hAnsi="Times New Roman" w:cs="Times New Roman"/>
-              </w:rPr>
-            </w:pPr>
-            <w:r>
-              <w:rPr>
-                <w:rFonts w:ascii="Times New Roman" w:hAnsi="Times New Roman" w:cs="Times New Roman"/>
-              </w:rPr>
-              <w:t>Body length (in cm) – this is a dynamic state variable but can only increase with time. The maximum value is 375 cm.</w:t>
-            </w:r>
-          </w:p>
-        </w:tc>
-        <w:tc>
-          <w:tcPr>
-            <w:tcW w:w="1255" w:type="dxa"/>
-            <w:vAlign w:val="center"/>
-          </w:tcPr>
-          <w:p>
-            <w:pPr>
-              <w:jc w:val="center"/>
-              <w:rPr>
-                <w:rFonts w:ascii="Times New Roman" w:hAnsi="Times New Roman" w:cs="Times New Roman"/>
-                <w:color w:val="212121"/>
-              </w:rPr>
-            </w:pPr>
-            <w:r>
-              <w:rPr>
-                <w:rFonts w:ascii="Times New Roman" w:hAnsi="Times New Roman" w:cs="Times New Roman"/>
-                <w:color w:val="212121"/>
-              </w:rPr>
-              <w:t>-</w:t>
-            </w:r>
-          </w:p>
-        </w:tc>
-      </w:tr>
-      <w:tr>
-        <w:tc>
-          <w:tcPr>
-            <w:tcW w:w="0" w:type="auto"/>
-            <w:vAlign w:val="center"/>
-          </w:tcPr>
-          <w:p>
-            <w:pPr>
-              <w:jc w:val="center"/>
-              <w:rPr>
-                <w:rFonts w:ascii="Times New Roman" w:hAnsi="Times New Roman" w:cs="Times New Roman"/>
-                <w:i/>
-              </w:rPr>
-            </w:pPr>
-            <w:r>
-              <w:rPr>
-                <w:rFonts w:ascii="Times New Roman" w:hAnsi="Times New Roman" w:cs="Times New Roman"/>
-                <w:i/>
-              </w:rPr>
               <w:t>s</w:t>
             </w:r>
           </w:p>
         </w:tc>
         <w:tc>
           <w:tcPr>
-            <w:tcW w:w="6923" w:type="dxa"/>
+            <w:tcW w:w="6796" w:type="dxa"/>
             <w:vAlign w:val="center"/>
           </w:tcPr>
           <w:p>
@@ -1727,7 +1863,7 @@
         </w:tc>
         <w:tc>
           <w:tcPr>
-            <w:tcW w:w="1255" w:type="dxa"/>
+            <w:tcW w:w="1245" w:type="dxa"/>
             <w:vAlign w:val="center"/>
           </w:tcPr>
           <w:p>
@@ -1770,10 +1906,10 @@
                 <w:position w:val="-12"/>
               </w:rPr>
               <w:object w:dxaOrig="280" w:dyaOrig="380" w14:anchorId="25E9DE7C">
-                <v:shape id="_x0000_i1031" type="#_x0000_t75" alt="" style="width:14.15pt;height:19pt;mso-width-percent:0;mso-height-percent:0;mso-width-percent:0;mso-height-percent:0" o:ole="">
-                  <v:imagedata r:id="rId18" o:title=""/>
+                <v:shape id="_x0000_i1033" type="#_x0000_t75" alt="" style="width:14.1pt;height:19.05pt;mso-width-percent:0;mso-height-percent:0;mso-width-percent:0;mso-height-percent:0" o:ole="">
+                  <v:imagedata r:id="rId19" o:title=""/>
                 </v:shape>
-                <o:OLEObject Type="Embed" ProgID="Equation.DSMT4" ShapeID="_x0000_i1031" DrawAspect="Content" ObjectID="_1622641614" r:id="rId19"/>
+                <o:OLEObject Type="Embed" ProgID="Equation.DSMT4" ShapeID="_x0000_i1033" DrawAspect="Content" ObjectID="_1633272190" r:id="rId20"/>
               </w:object>
             </w:r>
             <w:r>
@@ -1788,7 +1924,7 @@
         </w:tc>
         <w:tc>
           <w:tcPr>
-            <w:tcW w:w="6923" w:type="dxa"/>
+            <w:tcW w:w="6796" w:type="dxa"/>
             <w:vAlign w:val="center"/>
           </w:tcPr>
           <w:p>
@@ -1807,7 +1943,7 @@
         </w:tc>
         <w:tc>
           <w:tcPr>
-            <w:tcW w:w="1255" w:type="dxa"/>
+            <w:tcW w:w="1245" w:type="dxa"/>
             <w:vAlign w:val="center"/>
           </w:tcPr>
           <w:p>
@@ -1853,7 +1989,7 @@
         </w:tc>
         <w:tc>
           <w:tcPr>
-            <w:tcW w:w="6923" w:type="dxa"/>
+            <w:tcW w:w="6796" w:type="dxa"/>
             <w:vAlign w:val="center"/>
           </w:tcPr>
           <w:p>
@@ -1872,23 +2008,32 @@
         </w:tc>
         <w:tc>
           <w:tcPr>
-            <w:tcW w:w="1255" w:type="dxa"/>
-            <w:vAlign w:val="center"/>
-          </w:tcPr>
-          <w:p>
-            <w:pPr>
-              <w:jc w:val="center"/>
-              <w:rPr>
-                <w:rFonts w:ascii="Times New Roman" w:hAnsi="Times New Roman" w:cs="Times New Roman"/>
-                <w:color w:val="212121"/>
-              </w:rPr>
-            </w:pPr>
-            <w:r>
-              <w:rPr>
-                <w:rFonts w:ascii="Times New Roman" w:hAnsi="Times New Roman" w:cs="Times New Roman"/>
-                <w:color w:val="212121"/>
-              </w:rPr>
-              <w:t>1.0  × 10</w:t>
+            <w:tcW w:w="1245" w:type="dxa"/>
+            <w:vAlign w:val="center"/>
+          </w:tcPr>
+          <w:p>
+            <w:pPr>
+              <w:jc w:val="center"/>
+              <w:rPr>
+                <w:rFonts w:ascii="Times New Roman" w:hAnsi="Times New Roman" w:cs="Times New Roman"/>
+                <w:color w:val="212121"/>
+              </w:rPr>
+            </w:pPr>
+            <w:proofErr w:type="gramStart"/>
+            <w:r>
+              <w:rPr>
+                <w:rFonts w:ascii="Times New Roman" w:hAnsi="Times New Roman" w:cs="Times New Roman"/>
+                <w:color w:val="212121"/>
+              </w:rPr>
+              <w:t>1.0  ×</w:t>
+            </w:r>
+            <w:proofErr w:type="gramEnd"/>
+            <w:r>
+              <w:rPr>
+                <w:rFonts w:ascii="Times New Roman" w:hAnsi="Times New Roman" w:cs="Times New Roman"/>
+                <w:color w:val="212121"/>
+              </w:rPr>
+              <w:t xml:space="preserve"> 10</w:t>
             </w:r>
             <w:r>
               <w:rPr>
@@ -1922,17 +2067,17 @@
                 <w:position w:val="-12"/>
               </w:rPr>
               <w:object w:dxaOrig="300" w:dyaOrig="380" w14:anchorId="1808F472">
-                <v:shape id="_x0000_i1032" type="#_x0000_t75" alt="" style="width:14.6pt;height:19pt;mso-width-percent:0;mso-height-percent:0;mso-width-percent:0;mso-height-percent:0" o:ole="">
-                  <v:imagedata r:id="rId20" o:title=""/>
+                <v:shape id="_x0000_i1032" type="#_x0000_t75" alt="" style="width:14.45pt;height:19.05pt;mso-width-percent:0;mso-height-percent:0;mso-width-percent:0;mso-height-percent:0" o:ole="">
+                  <v:imagedata r:id="rId21" o:title=""/>
                 </v:shape>
-                <o:OLEObject Type="Embed" ProgID="Equation.DSMT4" ShapeID="_x0000_i1032" DrawAspect="Content" ObjectID="_1622641615" r:id="rId21"/>
+                <o:OLEObject Type="Embed" ProgID="Equation.DSMT4" ShapeID="_x0000_i1032" DrawAspect="Content" ObjectID="_1633272191" r:id="rId22"/>
               </w:object>
             </w:r>
           </w:p>
         </w:tc>
         <w:tc>
           <w:tcPr>
-            <w:tcW w:w="6923" w:type="dxa"/>
+            <w:tcW w:w="6796" w:type="dxa"/>
             <w:vAlign w:val="center"/>
           </w:tcPr>
           <w:p>
@@ -1954,10 +2099,10 @@
                 <w:position w:val="-12"/>
               </w:rPr>
               <w:object w:dxaOrig="300" w:dyaOrig="380" w14:anchorId="2A967223">
-                <v:shape id="_x0000_i1033" type="#_x0000_t75" alt="" style="width:14.6pt;height:19pt;mso-width-percent:0;mso-height-percent:0;mso-width-percent:0;mso-height-percent:0" o:ole="">
-                  <v:imagedata r:id="rId22" o:title=""/>
+                <v:shape id="_x0000_i1031" type="#_x0000_t75" alt="" style="width:14.45pt;height:19.05pt;mso-width-percent:0;mso-height-percent:0;mso-width-percent:0;mso-height-percent:0" o:ole="">
+                  <v:imagedata r:id="rId23" o:title=""/>
                 </v:shape>
-                <o:OLEObject Type="Embed" ProgID="Equation.DSMT4" ShapeID="_x0000_i1033" DrawAspect="Content" ObjectID="_1622641616" r:id="rId23"/>
+                <o:OLEObject Type="Embed" ProgID="Equation.DSMT4" ShapeID="_x0000_i1031" DrawAspect="Content" ObjectID="_1633272192" r:id="rId24"/>
               </w:object>
             </w:r>
             <w:r>
@@ -1972,11 +2117,11 @@
                 <w:noProof/>
                 <w:position w:val="-12"/>
               </w:rPr>
-              <w:object w:dxaOrig="280" w:dyaOrig="380" w14:anchorId="68A56F72">
-                <v:shape id="_x0000_i1034" type="#_x0000_t75" alt="" style="width:14.15pt;height:19pt;mso-width-percent:0;mso-height-percent:0;mso-width-percent:0;mso-height-percent:0" o:ole="">
-                  <v:imagedata r:id="rId24" o:title=""/>
+              <w:object w:dxaOrig="700" w:dyaOrig="380" w14:anchorId="68A56F72">
+                <v:shape id="_x0000_i1030" type="#_x0000_t75" alt="" style="width:34.95pt;height:19.05pt;mso-width-percent:0;mso-height-percent:0;mso-width-percent:0;mso-height-percent:0" o:ole="">
+                  <v:imagedata r:id="rId25" o:title=""/>
                 </v:shape>
-                <o:OLEObject Type="Embed" ProgID="Equation.DSMT4" ShapeID="_x0000_i1034" DrawAspect="Content" ObjectID="_1622641617" r:id="rId25"/>
+                <o:OLEObject Type="Embed" ProgID="Equation.DSMT4" ShapeID="_x0000_i1030" DrawAspect="Content" ObjectID="_1633272193" r:id="rId26"/>
               </w:object>
             </w:r>
             <w:r>
@@ -1989,7 +2134,7 @@
         </w:tc>
         <w:tc>
           <w:tcPr>
-            <w:tcW w:w="1255" w:type="dxa"/>
+            <w:tcW w:w="1245" w:type="dxa"/>
             <w:vAlign w:val="center"/>
           </w:tcPr>
           <w:p>
@@ -2031,10 +2176,10 @@
                 <w:position w:val="-12"/>
               </w:rPr>
               <w:object w:dxaOrig="500" w:dyaOrig="380" w14:anchorId="2DB1543D">
-                <v:shape id="_x0000_i1035" type="#_x0000_t75" alt="" style="width:25.2pt;height:19pt;mso-width-percent:0;mso-height-percent:0;mso-width-percent:0;mso-height-percent:0" o:ole="">
-                  <v:imagedata r:id="rId26" o:title=""/>
+                <v:shape id="_x0000_i1029" type="#_x0000_t75" alt="" style="width:25.05pt;height:19.05pt;mso-width-percent:0;mso-height-percent:0;mso-width-percent:0;mso-height-percent:0" o:ole="">
+                  <v:imagedata r:id="rId27" o:title=""/>
                 </v:shape>
-                <o:OLEObject Type="Embed" ProgID="Equation.DSMT4" ShapeID="_x0000_i1035" DrawAspect="Content" ObjectID="_1622641618" r:id="rId27"/>
+                <o:OLEObject Type="Embed" ProgID="Equation.DSMT4" ShapeID="_x0000_i1029" DrawAspect="Content" ObjectID="_1633272194" r:id="rId28"/>
               </w:object>
             </w:r>
             <w:r>
@@ -2048,7 +2193,7 @@
         </w:tc>
         <w:tc>
           <w:tcPr>
-            <w:tcW w:w="6923" w:type="dxa"/>
+            <w:tcW w:w="6796" w:type="dxa"/>
             <w:vAlign w:val="center"/>
           </w:tcPr>
           <w:p>
@@ -2067,7 +2212,7 @@
         </w:tc>
         <w:tc>
           <w:tcPr>
-            <w:tcW w:w="1255" w:type="dxa"/>
+            <w:tcW w:w="1245" w:type="dxa"/>
             <w:vAlign w:val="center"/>
           </w:tcPr>
           <w:p>
@@ -2108,30 +2253,54 @@
                 <w:position w:val="-6"/>
               </w:rPr>
               <w:object w:dxaOrig="200" w:dyaOrig="220" w14:anchorId="06F96A40">
-                <v:shape id="_x0000_i1036" type="#_x0000_t75" alt="" style="width:7.95pt;height:9.3pt;mso-width-percent:0;mso-height-percent:0;mso-width-percent:0;mso-height-percent:0" o:ole="">
-                  <v:imagedata r:id="rId28" o:title=""/>
+                <v:shape id="_x0000_i1028" type="#_x0000_t75" alt="" style="width:8.1pt;height:9.2pt;mso-width-percent:0;mso-height-percent:0;mso-width-percent:0;mso-height-percent:0" o:ole="">
+                  <v:imagedata r:id="rId29" o:title=""/>
                 </v:shape>
-                <o:OLEObject Type="Embed" ProgID="Equation.DSMT4" ShapeID="_x0000_i1036" DrawAspect="Content" ObjectID="_1622641619" r:id="rId29"/>
+                <o:OLEObject Type="Embed" ProgID="Equation.DSMT4" ShapeID="_x0000_i1028" DrawAspect="Content" ObjectID="_1633272195" r:id="rId30"/>
               </w:object>
             </w:r>
           </w:p>
         </w:tc>
         <w:tc>
           <w:tcPr>
-            <w:tcW w:w="6923" w:type="dxa"/>
-            <w:vAlign w:val="center"/>
-          </w:tcPr>
-          <w:p>
-            <w:pPr>
-              <w:rPr>
-                <w:rFonts w:ascii="Times New Roman" w:hAnsi="Times New Roman" w:cs="Times New Roman"/>
-              </w:rPr>
-            </w:pPr>
-            <w:r>
-              <w:rPr>
-                <w:rFonts w:ascii="Times New Roman" w:hAnsi="Times New Roman" w:cs="Times New Roman"/>
-              </w:rPr>
-              <w:t xml:space="preserve">The fraction of structural mass that determines the required amount of structural mass needed for survival; if  </w:t>
+            <w:tcW w:w="6796" w:type="dxa"/>
+            <w:vAlign w:val="center"/>
+          </w:tcPr>
+          <w:p>
+            <w:pPr>
+              <w:rPr>
+                <w:rFonts w:ascii="Times New Roman" w:hAnsi="Times New Roman" w:cs="Times New Roman"/>
+              </w:rPr>
+            </w:pPr>
+            <w:r>
+              <w:rPr>
+                <w:rFonts w:ascii="Times New Roman" w:hAnsi="Times New Roman" w:cs="Times New Roman"/>
+              </w:rPr>
+              <w:t xml:space="preserve">The fraction of structural mass that determines the </w:t>
+            </w:r>
+            <w:r>
+              <w:rPr>
+                <w:rFonts w:ascii="Times New Roman" w:hAnsi="Times New Roman" w:cs="Times New Roman"/>
+              </w:rPr>
+              <w:t>critical threshold</w:t>
+            </w:r>
+            <w:r>
+              <w:rPr>
+                <w:rFonts w:ascii="Times New Roman" w:hAnsi="Times New Roman" w:cs="Times New Roman"/>
+              </w:rPr>
+              <w:t xml:space="preserve"> of </w:t>
+            </w:r>
+            <w:r>
+              <w:rPr>
+                <w:rFonts w:ascii="Times New Roman" w:hAnsi="Times New Roman" w:cs="Times New Roman"/>
+              </w:rPr>
+              <w:t>energetic mass</w:t>
+            </w:r>
+            <w:r>
+              <w:rPr>
+                <w:rFonts w:ascii="Times New Roman" w:hAnsi="Times New Roman" w:cs="Times New Roman"/>
+              </w:rPr>
+              <w:t xml:space="preserve"> needed for survival; if  </w:t>
             </w:r>
             <w:r>
               <w:rPr>
@@ -2141,59 +2310,154 @@
                 <w:vertAlign w:val="subscript"/>
               </w:rPr>
               <w:object w:dxaOrig="880" w:dyaOrig="380" w14:anchorId="296DD4AB">
-                <v:shape id="_x0000_i1037" type="#_x0000_t75" alt="" style="width:35.8pt;height:14.6pt;mso-width-percent:0;mso-height-percent:0;mso-width-percent:0;mso-height-percent:0" o:ole="">
-                  <v:imagedata r:id="rId30" o:title=""/>
+                <v:shape id="_x0000_i1027" type="#_x0000_t75" alt="" style="width:44.1pt;height:19.05pt;mso-width-percent:0;mso-height-percent:0;mso-width-percent:0;mso-height-percent:0" o:ole="">
+                  <v:imagedata r:id="rId31" o:title=""/>
                 </v:shape>
-                <o:OLEObject Type="Embed" ProgID="Equation.DSMT4" ShapeID="_x0000_i1037" DrawAspect="Content" ObjectID="_1622641620" r:id="rId31"/>
+                <o:OLEObject Type="Embed" ProgID="Equation.DSMT4" ShapeID="_x0000_i1027" DrawAspect="Content" ObjectID="_1633272196" r:id="rId32"/>
               </w:object>
             </w:r>
             <w:r>
               <w:rPr>
                 <w:rFonts w:ascii="Times New Roman" w:hAnsi="Times New Roman" w:cs="Times New Roman"/>
               </w:rPr>
-              <w:t xml:space="preserve"> the individual starves (and </w:t>
-            </w:r>
+              <w:t xml:space="preserve"> the individual starves</w:t>
+            </w:r>
+          </w:p>
+        </w:tc>
+        <w:tc>
+          <w:tcPr>
+            <w:tcW w:w="1245" w:type="dxa"/>
+            <w:vAlign w:val="center"/>
+          </w:tcPr>
+          <w:p>
+            <w:pPr>
+              <w:jc w:val="center"/>
+              <w:rPr>
+                <w:rFonts w:ascii="Times New Roman" w:hAnsi="Times New Roman" w:cs="Times New Roman"/>
+                <w:color w:val="212121"/>
+              </w:rPr>
+            </w:pPr>
+            <w:r>
+              <w:rPr>
+                <w:rFonts w:ascii="Times New Roman" w:hAnsi="Times New Roman" w:cs="Times New Roman"/>
+                <w:color w:val="212121"/>
+              </w:rPr>
+              <w:t>0.1</w:t>
+            </w:r>
+          </w:p>
+        </w:tc>
+      </w:tr>
+      <w:tr>
+        <w:tc>
+          <w:tcPr>
+            <w:tcW w:w="0" w:type="auto"/>
+            <w:vAlign w:val="center"/>
+          </w:tcPr>
+          <w:p>
+            <w:pPr>
+              <w:jc w:val="center"/>
+              <w:rPr>
+                <w:rFonts w:ascii="Times New Roman" w:eastAsiaTheme="minorEastAsia" w:hAnsi="Times New Roman" w:cs="Times New Roman"/>
+                <w:noProof/>
+              </w:rPr>
+            </w:pPr>
             <w:r>
               <w:rPr>
                 <w:rFonts w:ascii="Times New Roman" w:eastAsiaTheme="minorEastAsia" w:hAnsi="Times New Roman" w:cs="Times New Roman"/>
                 <w:noProof/>
                 <w:position w:val="-6"/>
               </w:rPr>
-              <w:object w:dxaOrig="520" w:dyaOrig="260" w14:anchorId="75847F88">
-                <v:shape id="_x0000_i1038" type="#_x0000_t75" alt="" style="width:17.65pt;height:9.3pt;mso-width-percent:0;mso-height-percent:0;mso-width-percent:0;mso-height-percent:0" o:ole="">
-                  <v:imagedata r:id="rId32" o:title=""/>
+              <w:object w:dxaOrig="220" w:dyaOrig="260" w14:anchorId="4656CFC6">
+                <v:shape id="_x0000_i1026" type="#_x0000_t75" alt="" style="width:10.95pt;height:13.05pt;mso-width-percent:0;mso-height-percent:0;mso-width-percent:0;mso-height-percent:0" o:ole="">
+                  <v:imagedata r:id="rId33" o:title=""/>
                 </v:shape>
-                <o:OLEObject Type="Embed" ProgID="Equation.DSMT4" ShapeID="_x0000_i1038" DrawAspect="Content" ObjectID="_1622641621" r:id="rId33"/>
+                <o:OLEObject Type="Embed" ProgID="Equation.DSMT4" ShapeID="_x0000_i1026" DrawAspect="Content" ObjectID="_1633272197" r:id="rId34"/>
               </w:object>
             </w:r>
-            <w:r>
-              <w:rPr>
-                <w:rFonts w:ascii="Times New Roman" w:hAnsi="Times New Roman" w:cs="Times New Roman"/>
-                <w:noProof/>
-              </w:rPr>
-              <w:t>)</w:t>
-            </w:r>
-          </w:p>
-        </w:tc>
-        <w:tc>
-          <w:tcPr>
-            <w:tcW w:w="1255" w:type="dxa"/>
-            <w:vAlign w:val="center"/>
-          </w:tcPr>
-          <w:p>
-            <w:pPr>
-              <w:jc w:val="center"/>
-              <w:rPr>
-                <w:rFonts w:ascii="Times New Roman" w:hAnsi="Times New Roman" w:cs="Times New Roman"/>
-                <w:color w:val="212121"/>
-              </w:rPr>
-            </w:pPr>
-            <w:r>
-              <w:rPr>
-                <w:rFonts w:ascii="Times New Roman" w:hAnsi="Times New Roman" w:cs="Times New Roman"/>
-                <w:color w:val="212121"/>
-              </w:rPr>
-              <w:t>0.1</w:t>
+          </w:p>
+        </w:tc>
+        <w:tc>
+          <w:tcPr>
+            <w:tcW w:w="6796" w:type="dxa"/>
+            <w:vAlign w:val="center"/>
+          </w:tcPr>
+          <w:p>
+            <w:pPr>
+              <w:rPr>
+                <w:rFonts w:ascii="Times New Roman" w:hAnsi="Times New Roman" w:cs="Times New Roman"/>
+              </w:rPr>
+            </w:pPr>
+            <w:r>
+              <w:rPr>
+                <w:rFonts w:ascii="Times New Roman" w:hAnsi="Times New Roman" w:cs="Times New Roman"/>
+              </w:rPr>
+              <w:t xml:space="preserve">The </w:t>
+            </w:r>
+            <w:r>
+              <w:rPr>
+                <w:rFonts w:ascii="Times New Roman" w:hAnsi="Times New Roman" w:cs="Times New Roman"/>
+              </w:rPr>
+              <w:t xml:space="preserve">fraction of structural mass that </w:t>
+            </w:r>
+            <w:r>
+              <w:rPr>
+                <w:rFonts w:ascii="Times New Roman" w:hAnsi="Times New Roman" w:cs="Times New Roman"/>
+              </w:rPr>
+              <w:t xml:space="preserve">determines the </w:t>
+            </w:r>
+            <w:r>
+              <w:rPr>
+                <w:rFonts w:ascii="Times New Roman" w:hAnsi="Times New Roman" w:cs="Times New Roman"/>
+              </w:rPr>
+              <w:t xml:space="preserve">maximum </w:t>
+            </w:r>
+            <w:r>
+              <w:rPr>
+                <w:rFonts w:ascii="Times New Roman" w:hAnsi="Times New Roman" w:cs="Times New Roman"/>
+              </w:rPr>
+              <w:t xml:space="preserve">limit on reproductive </w:t>
+            </w:r>
+            <w:proofErr w:type="spellStart"/>
+            <w:r>
+              <w:rPr>
+                <w:rFonts w:ascii="Times New Roman" w:hAnsi="Times New Roman" w:cs="Times New Roman"/>
+              </w:rPr>
+              <w:t>ouput</w:t>
+            </w:r>
+            <w:proofErr w:type="spellEnd"/>
+            <w:r>
+              <w:rPr>
+                <w:rFonts w:ascii="Times New Roman" w:hAnsi="Times New Roman" w:cs="Times New Roman"/>
+              </w:rPr>
+              <w:t xml:space="preserve"> in a monthly time step</w:t>
+            </w:r>
+            <w:r>
+              <w:rPr>
+                <w:rFonts w:ascii="Times New Roman" w:hAnsi="Times New Roman" w:cs="Times New Roman"/>
+              </w:rPr>
+              <w:t>.</w:t>
+            </w:r>
+          </w:p>
+        </w:tc>
+        <w:tc>
+          <w:tcPr>
+            <w:tcW w:w="1245" w:type="dxa"/>
+            <w:vAlign w:val="center"/>
+          </w:tcPr>
+          <w:p>
+            <w:pPr>
+              <w:jc w:val="center"/>
+              <w:rPr>
+                <w:rFonts w:ascii="Times New Roman" w:hAnsi="Times New Roman" w:cs="Times New Roman"/>
+                <w:color w:val="212121"/>
+              </w:rPr>
+            </w:pPr>
+            <w:r>
+              <w:rPr>
+                <w:rFonts w:ascii="Times New Roman" w:hAnsi="Times New Roman" w:cs="Times New Roman"/>
+                <w:color w:val="212121"/>
+              </w:rPr>
+              <w:t>0.2</w:t>
             </w:r>
           </w:p>
         </w:tc>
@@ -2221,20 +2485,32 @@
         </w:tc>
         <w:tc>
           <w:tcPr>
-            <w:tcW w:w="6923" w:type="dxa"/>
-            <w:vAlign w:val="center"/>
-          </w:tcPr>
-          <w:p>
-            <w:pPr>
-              <w:rPr>
-                <w:rFonts w:ascii="Times New Roman" w:hAnsi="Times New Roman" w:cs="Times New Roman"/>
-              </w:rPr>
-            </w:pPr>
-            <w:r>
-              <w:rPr>
-                <w:rFonts w:ascii="Times New Roman" w:hAnsi="Times New Roman" w:cs="Times New Roman"/>
-              </w:rPr>
-              <w:t xml:space="preserve">Survival from one time step to the next, which is a function of predation risk </w:t>
+            <w:tcW w:w="6796" w:type="dxa"/>
+            <w:vAlign w:val="center"/>
+          </w:tcPr>
+          <w:p>
+            <w:pPr>
+              <w:rPr>
+                <w:rFonts w:ascii="Times New Roman" w:hAnsi="Times New Roman" w:cs="Times New Roman"/>
+              </w:rPr>
+            </w:pPr>
+            <w:r>
+              <w:rPr>
+                <w:rFonts w:ascii="Times New Roman" w:hAnsi="Times New Roman" w:cs="Times New Roman"/>
+              </w:rPr>
+              <w:t xml:space="preserve">Survival from one </w:t>
+            </w:r>
+            <w:r>
+              <w:rPr>
+                <w:rFonts w:ascii="Times New Roman" w:hAnsi="Times New Roman" w:cs="Times New Roman"/>
+              </w:rPr>
+              <w:t>month</w:t>
+            </w:r>
+            <w:r>
+              <w:rPr>
+                <w:rFonts w:ascii="Times New Roman" w:hAnsi="Times New Roman" w:cs="Times New Roman"/>
+              </w:rPr>
+              <w:t xml:space="preserve"> to the next, which is a function of predation risk </w:t>
             </w:r>
             <w:r>
               <w:rPr>
@@ -2244,10 +2520,10 @@
                 <w:position w:val="-16"/>
               </w:rPr>
               <w:object w:dxaOrig="680" w:dyaOrig="420" w14:anchorId="771D7552">
-                <v:shape id="_x0000_i1039" type="#_x0000_t75" alt="" style="width:25.6pt;height:15.9pt;mso-width-percent:0;mso-height-percent:0;mso-width-percent:0;mso-height-percent:0" o:ole="">
-                  <v:imagedata r:id="rId34" o:title=""/>
+                <v:shape id="_x0000_i1025" type="#_x0000_t75" alt="" style="width:25.75pt;height:15.9pt;mso-width-percent:0;mso-height-percent:0;mso-width-percent:0;mso-height-percent:0" o:ole="">
+                  <v:imagedata r:id="rId35" o:title=""/>
                 </v:shape>
-                <o:OLEObject Type="Embed" ProgID="Equation.DSMT4" ShapeID="_x0000_i1039" DrawAspect="Content" ObjectID="_1622641622" r:id="rId35"/>
+                <o:OLEObject Type="Embed" ProgID="Equation.DSMT4" ShapeID="_x0000_i1025" DrawAspect="Content" ObjectID="_1633272198" r:id="rId36"/>
               </w:object>
             </w:r>
             <w:r>
@@ -2262,7 +2538,7 @@
         </w:tc>
         <w:tc>
           <w:tcPr>
-            <w:tcW w:w="1255" w:type="dxa"/>
+            <w:tcW w:w="1245" w:type="dxa"/>
             <w:vAlign w:val="center"/>
           </w:tcPr>
           <w:p>
@@ -2300,7 +2576,7 @@
         </w:tc>
         <w:tc>
           <w:tcPr>
-            <w:tcW w:w="6923" w:type="dxa"/>
+            <w:tcW w:w="6796" w:type="dxa"/>
             <w:vAlign w:val="center"/>
           </w:tcPr>
           <w:p>
@@ -2319,7 +2595,7 @@
         </w:tc>
         <w:tc>
           <w:tcPr>
-            <w:tcW w:w="1255" w:type="dxa"/>
+            <w:tcW w:w="1245" w:type="dxa"/>
             <w:vAlign w:val="center"/>
           </w:tcPr>
           <w:p>
@@ -2357,7 +2633,7 @@
         </w:tc>
         <w:tc>
           <w:tcPr>
-            <w:tcW w:w="6923" w:type="dxa"/>
+            <w:tcW w:w="6796" w:type="dxa"/>
             <w:vAlign w:val="center"/>
           </w:tcPr>
           <w:p>
@@ -2402,7 +2678,7 @@
         </w:tc>
         <w:tc>
           <w:tcPr>
-            <w:tcW w:w="1255" w:type="dxa"/>
+            <w:tcW w:w="1245" w:type="dxa"/>
             <w:vAlign w:val="center"/>
           </w:tcPr>
           <w:p>
@@ -2441,7 +2717,7 @@
         </w:tc>
         <w:tc>
           <w:tcPr>
-            <w:tcW w:w="6923" w:type="dxa"/>
+            <w:tcW w:w="6796" w:type="dxa"/>
             <w:vAlign w:val="center"/>
           </w:tcPr>
           <w:p>
@@ -2460,7 +2736,7 @@
         </w:tc>
         <w:tc>
           <w:tcPr>
-            <w:tcW w:w="1255" w:type="dxa"/>
+            <w:tcW w:w="1245" w:type="dxa"/>
             <w:vAlign w:val="center"/>
           </w:tcPr>
           <w:p>
@@ -2474,6 +2750,7 @@
           </w:p>
         </w:tc>
       </w:tr>
+      <w:bookmarkEnd w:id="0"/>
     </w:tbl>
     <w:p>
       <w:pPr>
@@ -2485,8 +2762,8 @@
     </w:p>
     <w:p/>
     <w:sectPr>
-      <w:footerReference w:type="even" r:id="rId36"/>
-      <w:footerReference w:type="default" r:id="rId37"/>
+      <w:footerReference w:type="even" r:id="rId37"/>
+      <w:footerReference w:type="default" r:id="rId38"/>
       <w:footnotePr>
         <w:numRestart w:val="eachPage"/>
       </w:footnotePr>
@@ -2501,7 +2778,7 @@
 </file>
 
 <file path=word/endnotes.xml><?xml version="1.0" encoding="utf-8"?>
-<w:endnotes xmlns:wpc="http://schemas.microsoft.com/office/word/2010/wordprocessingCanvas" xmlns:mo="http://schemas.microsoft.com/office/mac/office/2008/main" xmlns:mc="http://schemas.openxmlformats.org/markup-compatibility/2006" xmlns:mv="urn:schemas-microsoft-com:mac:vml" xmlns:o="urn:schemas-microsoft-com:office:office" xmlns:r="http://schemas.openxmlformats.org/officeDocument/2006/relationships" xmlns:m="http://schemas.openxmlformats.org/officeDocument/2006/math" xmlns:v="urn:schemas-microsoft-com:vml" xmlns:wp14="http://schemas.microsoft.com/office/word/2010/wordprocessingDrawing" xmlns:wp="http://schemas.openxmlformats.org/drawingml/2006/wordprocessingDrawing" xmlns:w10="urn:schemas-microsoft-com:office:word" xmlns:w="http://schemas.openxmlformats.org/wordprocessingml/2006/main" xmlns:w14="http://schemas.microsoft.com/office/word/2010/wordml" xmlns:w15="http://schemas.microsoft.com/office/word/2012/wordml" xmlns:wpg="http://schemas.microsoft.com/office/word/2010/wordprocessingGroup" xmlns:wpi="http://schemas.microsoft.com/office/word/2010/wordprocessingInk" xmlns:wne="http://schemas.microsoft.com/office/word/2006/wordml" xmlns:wps="http://schemas.microsoft.com/office/word/2010/wordprocessingShape" mc:Ignorable="w14 w15 wp14">
+<w:endnotes xmlns:wpc="http://schemas.microsoft.com/office/word/2010/wordprocessingCanvas" xmlns:cx="http://schemas.microsoft.com/office/drawing/2014/chartex" xmlns:cx1="http://schemas.microsoft.com/office/drawing/2015/9/8/chartex" xmlns:cx2="http://schemas.microsoft.com/office/drawing/2015/10/21/chartex" xmlns:cx3="http://schemas.microsoft.com/office/drawing/2016/5/9/chartex" xmlns:cx4="http://schemas.microsoft.com/office/drawing/2016/5/10/chartex" xmlns:cx5="http://schemas.microsoft.com/office/drawing/2016/5/11/chartex" xmlns:cx6="http://schemas.microsoft.com/office/drawing/2016/5/12/chartex" xmlns:cx7="http://schemas.microsoft.com/office/drawing/2016/5/13/chartex" xmlns:cx8="http://schemas.microsoft.com/office/drawing/2016/5/14/chartex" xmlns:mc="http://schemas.openxmlformats.org/markup-compatibility/2006" xmlns:aink="http://schemas.microsoft.com/office/drawing/2016/ink" xmlns:am3d="http://schemas.microsoft.com/office/drawing/2017/model3d" xmlns:o="urn:schemas-microsoft-com:office:office" xmlns:r="http://schemas.openxmlformats.org/officeDocument/2006/relationships" xmlns:m="http://schemas.openxmlformats.org/officeDocument/2006/math" xmlns:v="urn:schemas-microsoft-com:vml" xmlns:wp14="http://schemas.microsoft.com/office/word/2010/wordprocessingDrawing" xmlns:wp="http://schemas.openxmlformats.org/drawingml/2006/wordprocessingDrawing" xmlns:w10="urn:schemas-microsoft-com:office:word" xmlns:w="http://schemas.openxmlformats.org/wordprocessingml/2006/main" xmlns:w14="http://schemas.microsoft.com/office/word/2010/wordml" xmlns:w15="http://schemas.microsoft.com/office/word/2012/wordml" xmlns:w16cid="http://schemas.microsoft.com/office/word/2016/wordml/cid" xmlns:w16se="http://schemas.microsoft.com/office/word/2015/wordml/symex" xmlns:wpg="http://schemas.microsoft.com/office/word/2010/wordprocessingGroup" xmlns:wpi="http://schemas.microsoft.com/office/word/2010/wordprocessingInk" xmlns:wne="http://schemas.microsoft.com/office/word/2006/wordml" xmlns:wps="http://schemas.microsoft.com/office/word/2010/wordprocessingShape" mc:Ignorable="w14 w15 w16se w16cid wp14">
   <w:endnote w:type="separator" w:id="-1">
     <w:p>
       <w:r>
@@ -2520,7 +2797,7 @@
 </file>
 
 <file path=word/footer1.xml><?xml version="1.0" encoding="utf-8"?>
-<w:ftr xmlns:wpc="http://schemas.microsoft.com/office/word/2010/wordprocessingCanvas" xmlns:mo="http://schemas.microsoft.com/office/mac/office/2008/main" xmlns:mc="http://schemas.openxmlformats.org/markup-compatibility/2006" xmlns:mv="urn:schemas-microsoft-com:mac:vml" xmlns:o="urn:schemas-microsoft-com:office:office" xmlns:r="http://schemas.openxmlformats.org/officeDocument/2006/relationships" xmlns:m="http://schemas.openxmlformats.org/officeDocument/2006/math" xmlns:v="urn:schemas-microsoft-com:vml" xmlns:wp14="http://schemas.microsoft.com/office/word/2010/wordprocessingDrawing" xmlns:wp="http://schemas.openxmlformats.org/drawingml/2006/wordprocessingDrawing" xmlns:w10="urn:schemas-microsoft-com:office:word" xmlns:w="http://schemas.openxmlformats.org/wordprocessingml/2006/main" xmlns:w14="http://schemas.microsoft.com/office/word/2010/wordml" xmlns:w15="http://schemas.microsoft.com/office/word/2012/wordml" xmlns:wpg="http://schemas.microsoft.com/office/word/2010/wordprocessingGroup" xmlns:wpi="http://schemas.microsoft.com/office/word/2010/wordprocessingInk" xmlns:wne="http://schemas.microsoft.com/office/word/2006/wordml" xmlns:wps="http://schemas.microsoft.com/office/word/2010/wordprocessingShape" mc:Ignorable="w14 w15 wp14">
+<w:ftr xmlns:wpc="http://schemas.microsoft.com/office/word/2010/wordprocessingCanvas" xmlns:cx="http://schemas.microsoft.com/office/drawing/2014/chartex" xmlns:cx1="http://schemas.microsoft.com/office/drawing/2015/9/8/chartex" xmlns:cx2="http://schemas.microsoft.com/office/drawing/2015/10/21/chartex" xmlns:cx3="http://schemas.microsoft.com/office/drawing/2016/5/9/chartex" xmlns:cx4="http://schemas.microsoft.com/office/drawing/2016/5/10/chartex" xmlns:cx5="http://schemas.microsoft.com/office/drawing/2016/5/11/chartex" xmlns:cx6="http://schemas.microsoft.com/office/drawing/2016/5/12/chartex" xmlns:cx7="http://schemas.microsoft.com/office/drawing/2016/5/13/chartex" xmlns:cx8="http://schemas.microsoft.com/office/drawing/2016/5/14/chartex" xmlns:mc="http://schemas.openxmlformats.org/markup-compatibility/2006" xmlns:aink="http://schemas.microsoft.com/office/drawing/2016/ink" xmlns:am3d="http://schemas.microsoft.com/office/drawing/2017/model3d" xmlns:o="urn:schemas-microsoft-com:office:office" xmlns:r="http://schemas.openxmlformats.org/officeDocument/2006/relationships" xmlns:m="http://schemas.openxmlformats.org/officeDocument/2006/math" xmlns:v="urn:schemas-microsoft-com:vml" xmlns:wp14="http://schemas.microsoft.com/office/word/2010/wordprocessingDrawing" xmlns:wp="http://schemas.openxmlformats.org/drawingml/2006/wordprocessingDrawing" xmlns:w10="urn:schemas-microsoft-com:office:word" xmlns:w="http://schemas.openxmlformats.org/wordprocessingml/2006/main" xmlns:w14="http://schemas.microsoft.com/office/word/2010/wordml" xmlns:w15="http://schemas.microsoft.com/office/word/2012/wordml" xmlns:w16cid="http://schemas.microsoft.com/office/word/2016/wordml/cid" xmlns:w16se="http://schemas.microsoft.com/office/word/2015/wordml/symex" xmlns:wpg="http://schemas.microsoft.com/office/word/2010/wordprocessingGroup" xmlns:wpi="http://schemas.microsoft.com/office/word/2010/wordprocessingInk" xmlns:wne="http://schemas.microsoft.com/office/word/2006/wordml" xmlns:wps="http://schemas.microsoft.com/office/word/2010/wordprocessingShape" mc:Ignorable="w14 w15 w16se w16cid wp14">
   <w:p>
     <w:pPr>
       <w:pStyle w:val="Footer"/>
@@ -2571,7 +2848,7 @@
 </file>
 
 <file path=word/footer2.xml><?xml version="1.0" encoding="utf-8"?>
-<w:ftr xmlns:wpc="http://schemas.microsoft.com/office/word/2010/wordprocessingCanvas" xmlns:mo="http://schemas.microsoft.com/office/mac/office/2008/main" xmlns:mc="http://schemas.openxmlformats.org/markup-compatibility/2006" xmlns:mv="urn:schemas-microsoft-com:mac:vml" xmlns:o="urn:schemas-microsoft-com:office:office" xmlns:r="http://schemas.openxmlformats.org/officeDocument/2006/relationships" xmlns:m="http://schemas.openxmlformats.org/officeDocument/2006/math" xmlns:v="urn:schemas-microsoft-com:vml" xmlns:wp14="http://schemas.microsoft.com/office/word/2010/wordprocessingDrawing" xmlns:wp="http://schemas.openxmlformats.org/drawingml/2006/wordprocessingDrawing" xmlns:w10="urn:schemas-microsoft-com:office:word" xmlns:w="http://schemas.openxmlformats.org/wordprocessingml/2006/main" xmlns:w14="http://schemas.microsoft.com/office/word/2010/wordml" xmlns:w15="http://schemas.microsoft.com/office/word/2012/wordml" xmlns:wpg="http://schemas.microsoft.com/office/word/2010/wordprocessingGroup" xmlns:wpi="http://schemas.microsoft.com/office/word/2010/wordprocessingInk" xmlns:wne="http://schemas.microsoft.com/office/word/2006/wordml" xmlns:wps="http://schemas.microsoft.com/office/word/2010/wordprocessingShape" mc:Ignorable="w14 w15 wp14">
+<w:ftr xmlns:wpc="http://schemas.microsoft.com/office/word/2010/wordprocessingCanvas" xmlns:cx="http://schemas.microsoft.com/office/drawing/2014/chartex" xmlns:cx1="http://schemas.microsoft.com/office/drawing/2015/9/8/chartex" xmlns:cx2="http://schemas.microsoft.com/office/drawing/2015/10/21/chartex" xmlns:cx3="http://schemas.microsoft.com/office/drawing/2016/5/9/chartex" xmlns:cx4="http://schemas.microsoft.com/office/drawing/2016/5/10/chartex" xmlns:cx5="http://schemas.microsoft.com/office/drawing/2016/5/11/chartex" xmlns:cx6="http://schemas.microsoft.com/office/drawing/2016/5/12/chartex" xmlns:cx7="http://schemas.microsoft.com/office/drawing/2016/5/13/chartex" xmlns:cx8="http://schemas.microsoft.com/office/drawing/2016/5/14/chartex" xmlns:mc="http://schemas.openxmlformats.org/markup-compatibility/2006" xmlns:aink="http://schemas.microsoft.com/office/drawing/2016/ink" xmlns:am3d="http://schemas.microsoft.com/office/drawing/2017/model3d" xmlns:o="urn:schemas-microsoft-com:office:office" xmlns:r="http://schemas.openxmlformats.org/officeDocument/2006/relationships" xmlns:m="http://schemas.openxmlformats.org/officeDocument/2006/math" xmlns:v="urn:schemas-microsoft-com:vml" xmlns:wp14="http://schemas.microsoft.com/office/word/2010/wordprocessingDrawing" xmlns:wp="http://schemas.openxmlformats.org/drawingml/2006/wordprocessingDrawing" xmlns:w10="urn:schemas-microsoft-com:office:word" xmlns:w="http://schemas.openxmlformats.org/wordprocessingml/2006/main" xmlns:w14="http://schemas.microsoft.com/office/word/2010/wordml" xmlns:w15="http://schemas.microsoft.com/office/word/2012/wordml" xmlns:w16cid="http://schemas.microsoft.com/office/word/2016/wordml/cid" xmlns:w16se="http://schemas.microsoft.com/office/word/2015/wordml/symex" xmlns:wpg="http://schemas.microsoft.com/office/word/2010/wordprocessingGroup" xmlns:wpi="http://schemas.microsoft.com/office/word/2010/wordprocessingInk" xmlns:wne="http://schemas.microsoft.com/office/word/2006/wordml" xmlns:wps="http://schemas.microsoft.com/office/word/2010/wordprocessingShape" mc:Ignorable="w14 w15 w16se w16cid wp14">
   <w:p>
     <w:pPr>
       <w:pStyle w:val="Footer"/>
@@ -2622,7 +2899,7 @@
 </file>
 
 <file path=word/footnotes.xml><?xml version="1.0" encoding="utf-8"?>
-<w:footnotes xmlns:wpc="http://schemas.microsoft.com/office/word/2010/wordprocessingCanvas" xmlns:mo="http://schemas.microsoft.com/office/mac/office/2008/main" xmlns:mc="http://schemas.openxmlformats.org/markup-compatibility/2006" xmlns:mv="urn:schemas-microsoft-com:mac:vml" xmlns:o="urn:schemas-microsoft-com:office:office" xmlns:r="http://schemas.openxmlformats.org/officeDocument/2006/relationships" xmlns:m="http://schemas.openxmlformats.org/officeDocument/2006/math" xmlns:v="urn:schemas-microsoft-com:vml" xmlns:wp14="http://schemas.microsoft.com/office/word/2010/wordprocessingDrawing" xmlns:wp="http://schemas.openxmlformats.org/drawingml/2006/wordprocessingDrawing" xmlns:w10="urn:schemas-microsoft-com:office:word" xmlns:w="http://schemas.openxmlformats.org/wordprocessingml/2006/main" xmlns:w14="http://schemas.microsoft.com/office/word/2010/wordml" xmlns:w15="http://schemas.microsoft.com/office/word/2012/wordml" xmlns:wpg="http://schemas.microsoft.com/office/word/2010/wordprocessingGroup" xmlns:wpi="http://schemas.microsoft.com/office/word/2010/wordprocessingInk" xmlns:wne="http://schemas.microsoft.com/office/word/2006/wordml" xmlns:wps="http://schemas.microsoft.com/office/word/2010/wordprocessingShape" mc:Ignorable="w14 w15 wp14">
+<w:footnotes xmlns:wpc="http://schemas.microsoft.com/office/word/2010/wordprocessingCanvas" xmlns:cx="http://schemas.microsoft.com/office/drawing/2014/chartex" xmlns:cx1="http://schemas.microsoft.com/office/drawing/2015/9/8/chartex" xmlns:cx2="http://schemas.microsoft.com/office/drawing/2015/10/21/chartex" xmlns:cx3="http://schemas.microsoft.com/office/drawing/2016/5/9/chartex" xmlns:cx4="http://schemas.microsoft.com/office/drawing/2016/5/10/chartex" xmlns:cx5="http://schemas.microsoft.com/office/drawing/2016/5/11/chartex" xmlns:cx6="http://schemas.microsoft.com/office/drawing/2016/5/12/chartex" xmlns:cx7="http://schemas.microsoft.com/office/drawing/2016/5/13/chartex" xmlns:cx8="http://schemas.microsoft.com/office/drawing/2016/5/14/chartex" xmlns:mc="http://schemas.openxmlformats.org/markup-compatibility/2006" xmlns:aink="http://schemas.microsoft.com/office/drawing/2016/ink" xmlns:am3d="http://schemas.microsoft.com/office/drawing/2017/model3d" xmlns:o="urn:schemas-microsoft-com:office:office" xmlns:r="http://schemas.openxmlformats.org/officeDocument/2006/relationships" xmlns:m="http://schemas.openxmlformats.org/officeDocument/2006/math" xmlns:v="urn:schemas-microsoft-com:vml" xmlns:wp14="http://schemas.microsoft.com/office/word/2010/wordprocessingDrawing" xmlns:wp="http://schemas.openxmlformats.org/drawingml/2006/wordprocessingDrawing" xmlns:w10="urn:schemas-microsoft-com:office:word" xmlns:w="http://schemas.openxmlformats.org/wordprocessingml/2006/main" xmlns:w14="http://schemas.microsoft.com/office/word/2010/wordml" xmlns:w15="http://schemas.microsoft.com/office/word/2012/wordml" xmlns:w16cid="http://schemas.microsoft.com/office/word/2016/wordml/cid" xmlns:w16se="http://schemas.microsoft.com/office/word/2015/wordml/symex" xmlns:wpg="http://schemas.microsoft.com/office/word/2010/wordprocessingGroup" xmlns:wpi="http://schemas.microsoft.com/office/word/2010/wordprocessingInk" xmlns:wne="http://schemas.microsoft.com/office/word/2006/wordml" xmlns:wps="http://schemas.microsoft.com/office/word/2010/wordprocessingShape" mc:Ignorable="w14 w15 w16se w16cid wp14">
   <w:footnote w:type="separator" w:id="-1">
     <w:p>
       <w:r>
@@ -2641,8 +2918,8 @@
 </file>
 
 <file path=word/numbering.xml><?xml version="1.0" encoding="utf-8"?>
-<w:numbering xmlns:wpc="http://schemas.microsoft.com/office/word/2010/wordprocessingCanvas" xmlns:mo="http://schemas.microsoft.com/office/mac/office/2008/main" xmlns:mc="http://schemas.openxmlformats.org/markup-compatibility/2006" xmlns:mv="urn:schemas-microsoft-com:mac:vml" xmlns:o="urn:schemas-microsoft-com:office:office" xmlns:r="http://schemas.openxmlformats.org/officeDocument/2006/relationships" xmlns:m="http://schemas.openxmlformats.org/officeDocument/2006/math" xmlns:v="urn:schemas-microsoft-com:vml" xmlns:wp14="http://schemas.microsoft.com/office/word/2010/wordprocessingDrawing" xmlns:wp="http://schemas.openxmlformats.org/drawingml/2006/wordprocessingDrawing" xmlns:w10="urn:schemas-microsoft-com:office:word" xmlns:w="http://schemas.openxmlformats.org/wordprocessingml/2006/main" xmlns:w14="http://schemas.microsoft.com/office/word/2010/wordml" xmlns:w15="http://schemas.microsoft.com/office/word/2012/wordml" xmlns:wpg="http://schemas.microsoft.com/office/word/2010/wordprocessingGroup" xmlns:wpi="http://schemas.microsoft.com/office/word/2010/wordprocessingInk" xmlns:wne="http://schemas.microsoft.com/office/word/2006/wordml" xmlns:wps="http://schemas.microsoft.com/office/word/2010/wordprocessingShape" mc:Ignorable="w14 w15 wp14">
-  <w:abstractNum w:abstractNumId="0">
+<w:numbering xmlns:wpc="http://schemas.microsoft.com/office/word/2010/wordprocessingCanvas" xmlns:cx="http://schemas.microsoft.com/office/drawing/2014/chartex" xmlns:cx1="http://schemas.microsoft.com/office/drawing/2015/9/8/chartex" xmlns:cx2="http://schemas.microsoft.com/office/drawing/2015/10/21/chartex" xmlns:cx3="http://schemas.microsoft.com/office/drawing/2016/5/9/chartex" xmlns:cx4="http://schemas.microsoft.com/office/drawing/2016/5/10/chartex" xmlns:cx5="http://schemas.microsoft.com/office/drawing/2016/5/11/chartex" xmlns:cx6="http://schemas.microsoft.com/office/drawing/2016/5/12/chartex" xmlns:cx7="http://schemas.microsoft.com/office/drawing/2016/5/13/chartex" xmlns:cx8="http://schemas.microsoft.com/office/drawing/2016/5/14/chartex" xmlns:mc="http://schemas.openxmlformats.org/markup-compatibility/2006" xmlns:aink="http://schemas.microsoft.com/office/drawing/2016/ink" xmlns:am3d="http://schemas.microsoft.com/office/drawing/2017/model3d" xmlns:o="urn:schemas-microsoft-com:office:office" xmlns:r="http://schemas.openxmlformats.org/officeDocument/2006/relationships" xmlns:m="http://schemas.openxmlformats.org/officeDocument/2006/math" xmlns:v="urn:schemas-microsoft-com:vml" xmlns:wp14="http://schemas.microsoft.com/office/word/2010/wordprocessingDrawing" xmlns:wp="http://schemas.openxmlformats.org/drawingml/2006/wordprocessingDrawing" xmlns:w10="urn:schemas-microsoft-com:office:word" xmlns:w="http://schemas.openxmlformats.org/wordprocessingml/2006/main" xmlns:w14="http://schemas.microsoft.com/office/word/2010/wordml" xmlns:w15="http://schemas.microsoft.com/office/word/2012/wordml" xmlns:w16cid="http://schemas.microsoft.com/office/word/2016/wordml/cid" xmlns:w16se="http://schemas.microsoft.com/office/word/2015/wordml/symex" xmlns:wpg="http://schemas.microsoft.com/office/word/2010/wordprocessingGroup" xmlns:wpi="http://schemas.microsoft.com/office/word/2010/wordprocessingInk" xmlns:wne="http://schemas.microsoft.com/office/word/2006/wordml" xmlns:wps="http://schemas.microsoft.com/office/word/2010/wordprocessingShape" mc:Ignorable="w14 w15 w16se w16cid wp14">
+  <w:abstractNum w:abstractNumId="0" w15:restartNumberingAfterBreak="0">
     <w:nsid w:val="FFFFFF1D"/>
     <w:multiLevelType w:val="multilevel"/>
     <w:tmpl w:val="D4704FEC"/>
@@ -2782,7 +3059,7 @@
       </w:rPr>
     </w:lvl>
   </w:abstractNum>
-  <w:abstractNum w:abstractNumId="1">
+  <w:abstractNum w:abstractNumId="1" w15:restartNumberingAfterBreak="0">
     <w:nsid w:val="15C43276"/>
     <w:multiLevelType w:val="hybridMultilevel"/>
     <w:tmpl w:val="F76200A6"/>
@@ -2871,7 +3148,7 @@
       </w:pPr>
     </w:lvl>
   </w:abstractNum>
-  <w:abstractNum w:abstractNumId="2">
+  <w:abstractNum w:abstractNumId="2" w15:restartNumberingAfterBreak="0">
     <w:nsid w:val="5E7863E2"/>
     <w:multiLevelType w:val="hybridMultilevel"/>
     <w:tmpl w:val="44667610"/>
@@ -2960,7 +3237,7 @@
       </w:pPr>
     </w:lvl>
   </w:abstractNum>
-  <w:abstractNum w:abstractNumId="3">
+  <w:abstractNum w:abstractNumId="3" w15:restartNumberingAfterBreak="0">
     <w:nsid w:val="7CBB6919"/>
     <w:multiLevelType w:val="hybridMultilevel"/>
     <w:tmpl w:val="62D85F34"/>
@@ -3089,7 +3366,7 @@
 </file>
 
 <file path=word/styles.xml><?xml version="1.0" encoding="utf-8"?>
-<w:styles xmlns:mc="http://schemas.openxmlformats.org/markup-compatibility/2006" xmlns:r="http://schemas.openxmlformats.org/officeDocument/2006/relationships" xmlns:w="http://schemas.openxmlformats.org/wordprocessingml/2006/main" xmlns:w14="http://schemas.microsoft.com/office/word/2010/wordml" xmlns:w15="http://schemas.microsoft.com/office/word/2012/wordml" mc:Ignorable="w14 w15">
+<w:styles xmlns:mc="http://schemas.openxmlformats.org/markup-compatibility/2006" xmlns:r="http://schemas.openxmlformats.org/officeDocument/2006/relationships" xmlns:w="http://schemas.openxmlformats.org/wordprocessingml/2006/main" xmlns:w14="http://schemas.microsoft.com/office/word/2010/wordml" xmlns:w15="http://schemas.microsoft.com/office/word/2012/wordml" xmlns:w16cid="http://schemas.microsoft.com/office/word/2016/wordml/cid" xmlns:w16se="http://schemas.microsoft.com/office/word/2015/wordml/symex" mc:Ignorable="w14 w15 w16se w16cid">
   <w:docDefaults>
     <w:rPrDefault>
       <w:rPr>
@@ -3101,7 +3378,7 @@
     </w:rPrDefault>
     <w:pPrDefault/>
   </w:docDefaults>
-  <w:latentStyles w:defLockedState="0" w:defUIPriority="99" w:defSemiHidden="0" w:defUnhideWhenUsed="0" w:defQFormat="0" w:count="382">
+  <w:latentStyles w:defLockedState="0" w:defUIPriority="99" w:defSemiHidden="0" w:defUnhideWhenUsed="0" w:defQFormat="0" w:count="377">
     <w:lsdException w:name="Normal" w:uiPriority="0" w:qFormat="1"/>
     <w:lsdException w:name="heading 1" w:uiPriority="9" w:qFormat="1"/>
     <w:lsdException w:name="heading 2" w:semiHidden="1" w:uiPriority="9" w:unhideWhenUsed="1" w:qFormat="1"/>
@@ -3258,15 +3535,6 @@
     <w:lsdException w:name="Balloon Text" w:semiHidden="1" w:unhideWhenUsed="1"/>
     <w:lsdException w:name="Table Grid" w:uiPriority="39"/>
     <w:lsdException w:name="Table Theme" w:semiHidden="1" w:unhideWhenUsed="1"/>
-    <w:lsdException w:name="Note Level 1" w:semiHidden="1" w:unhideWhenUsed="1"/>
-    <w:lsdException w:name="Note Level 2" w:semiHidden="1" w:unhideWhenUsed="1"/>
-    <w:lsdException w:name="Note Level 3" w:semiHidden="1" w:unhideWhenUsed="1"/>
-    <w:lsdException w:name="Note Level 4" w:semiHidden="1" w:unhideWhenUsed="1"/>
-    <w:lsdException w:name="Note Level 5" w:semiHidden="1" w:unhideWhenUsed="1"/>
-    <w:lsdException w:name="Note Level 6" w:semiHidden="1" w:unhideWhenUsed="1"/>
-    <w:lsdException w:name="Note Level 7" w:semiHidden="1" w:unhideWhenUsed="1"/>
-    <w:lsdException w:name="Note Level 8" w:semiHidden="1" w:unhideWhenUsed="1"/>
-    <w:lsdException w:name="Note Level 9" w:semiHidden="1" w:unhideWhenUsed="1"/>
     <w:lsdException w:name="Placeholder Text" w:semiHidden="1"/>
     <w:lsdException w:name="No Spacing" w:uiPriority="1" w:qFormat="1"/>
     <w:lsdException w:name="Light Shading" w:uiPriority="60"/>
@@ -3729,7 +3997,6 @@
     <w:uiPriority w:val="39"/>
     <w:rsid w:val="00D970E5"/>
     <w:tblPr>
-      <w:tblInd w:w="0" w:type="dxa"/>
       <w:tblBorders>
         <w:top w:val="single" w:sz="4" w:space="0" w:color="auto"/>
         <w:left w:val="single" w:sz="4" w:space="0" w:color="auto"/>
@@ -3738,12 +4005,6 @@
         <w:insideH w:val="single" w:sz="4" w:space="0" w:color="auto"/>
         <w:insideV w:val="single" w:sz="4" w:space="0" w:color="auto"/>
       </w:tblBorders>
-      <w:tblCellMar>
-        <w:top w:w="0" w:type="dxa"/>
-        <w:left w:w="108" w:type="dxa"/>
-        <w:bottom w:w="0" w:type="dxa"/>
-        <w:right w:w="108" w:type="dxa"/>
-      </w:tblCellMar>
     </w:tblPr>
   </w:style>
   <w:style w:type="paragraph" w:styleId="Header">

</xml_diff>